<commit_message>
update report and document final
</commit_message>
<xml_diff>
--- a/1612001_1612009/report/report.docx
+++ b/1612001_1612009/report/report.docx
@@ -4,53 +4,30 @@
   <w:body>
     <w:p>
       <w:pPr>
-        <w:pStyle w:val="Heading1"/>
+        <w:pStyle w:val="Compact"/>
         <w:jc w:val="center"/>
         <w:rPr>
-          <w:sz w:val="42"/>
-        </w:rPr>
-      </w:pPr>
-      <w:bookmarkStart w:id="0" w:name="báo-cáo-đồ-án"/>
-      <w:r>
-        <w:rPr>
-          <w:sz w:val="42"/>
-        </w:rPr>
-        <w:t>BÁO CÁO Đ</w:t>
-      </w:r>
-      <w:r>
-        <w:rPr>
-          <w:sz w:val="42"/>
-        </w:rPr>
-        <w:t>Ồ</w:t>
-      </w:r>
-      <w:r>
-        <w:rPr>
-          <w:sz w:val="42"/>
-        </w:rPr>
-        <w:t xml:space="preserve"> ÁN</w:t>
-      </w:r>
-      <w:bookmarkEnd w:id="0"/>
-      <w:r>
-        <w:rPr>
-          <w:sz w:val="42"/>
-        </w:rPr>
-        <w:t xml:space="preserve"> FTP</w:t>
-      </w:r>
-    </w:p>
-    <w:p>
-      <w:pPr>
-        <w:pStyle w:val="FirstParagraph"/>
+          <w:b/>
+          <w:sz w:val="40"/>
+        </w:rPr>
+      </w:pPr>
+      <w:r>
+        <w:rPr>
+          <w:b/>
+          <w:sz w:val="40"/>
+        </w:rPr>
+        <w:t>BÁO CÁO ĐỒ ÁN</w:t>
+      </w:r>
+    </w:p>
+    <w:p>
+      <w:pPr>
+        <w:pStyle w:val="BodyText"/>
         <w:jc w:val="center"/>
-        <w:rPr>
-          <w:sz w:val="34"/>
-        </w:rPr>
       </w:pPr>
       <w:hyperlink r:id="rId7">
         <w:r>
           <w:rPr>
             <w:rStyle w:val="Hyperlink"/>
-            <w:b/>
-            <w:sz w:val="34"/>
           </w:rPr>
           <w:t>Github</w:t>
         </w:r>
@@ -58,15 +35,78 @@
     </w:p>
     <w:p>
       <w:pPr>
+        <w:pStyle w:val="Compact"/>
+      </w:pPr>
+    </w:p>
+    <w:p>
+      <w:pPr>
+        <w:pStyle w:val="Compact"/>
+        <w:jc w:val="center"/>
+        <w:rPr>
+          <w:b/>
+          <w:sz w:val="48"/>
+        </w:rPr>
+      </w:pPr>
+      <w:r>
+        <w:rPr>
+          <w:b/>
+          <w:sz w:val="48"/>
+        </w:rPr>
+        <w:t>VIẾT CHƯƠNG TRÌNH FTP</w:t>
+      </w:r>
+    </w:p>
+    <w:p>
+      <w:pPr>
         <w:pStyle w:val="Heading2"/>
       </w:pPr>
-      <w:bookmarkStart w:id="1" w:name="thành-viên"/>
-      <w:bookmarkStart w:id="2" w:name="_GoBack"/>
+      <w:bookmarkStart w:id="0" w:name="hđh-windows-10"/>
+      <w:r>
+        <w:t>HĐH: Windows 10</w:t>
+      </w:r>
+      <w:bookmarkEnd w:id="0"/>
+    </w:p>
+    <w:p>
+      <w:pPr>
+        <w:pStyle w:val="Heading3"/>
+      </w:pPr>
+      <w:bookmarkStart w:id="1" w:name="trên-console"/>
+      <w:r>
+        <w:t>TRÊN: Console</w:t>
+      </w:r>
+      <w:bookmarkEnd w:id="1"/>
+    </w:p>
+    <w:p>
+      <w:pPr>
+        <w:pStyle w:val="Heading3"/>
+      </w:pPr>
+      <w:bookmarkStart w:id="2" w:name="ide-visual-studio-2013"/>
+      <w:r>
+        <w:t>IDE: Visual Studio 2013</w:t>
+      </w:r>
       <w:bookmarkEnd w:id="2"/>
+    </w:p>
+    <w:p>
+      <w:r>
+        <w:br w:type="page"/>
+      </w:r>
+    </w:p>
+    <w:p>
+      <w:r>
+        <w:lastRenderedPageBreak/>
+        <w:pict>
+          <v:rect id="_x0000_i1025" style="width:0;height:1.5pt" o:hralign="center" o:hrstd="t" o:hr="t"/>
+        </w:pict>
+      </w:r>
+    </w:p>
+    <w:p>
+      <w:pPr>
+        <w:pStyle w:val="Heading2"/>
+      </w:pPr>
+      <w:bookmarkStart w:id="3" w:name="thành-viên"/>
       <w:r>
         <w:t>THÀNH VIÊN</w:t>
       </w:r>
-      <w:bookmarkEnd w:id="1"/>
+      <w:bookmarkEnd w:id="3"/>
     </w:p>
     <w:tbl>
       <w:tblPr>
@@ -188,19 +228,7 @@
               <w:pStyle w:val="Compact"/>
             </w:pPr>
             <w:r>
-              <w:t>Nguy</w:t>
-            </w:r>
-            <w:r>
-              <w:t>ễ</w:t>
-            </w:r>
-            <w:r>
-              <w:t>n Phư</w:t>
-            </w:r>
-            <w:r>
-              <w:t>ớ</w:t>
-            </w:r>
-            <w:r>
-              <w:t>c An</w:t>
+              <w:t>Nguyễn Phước An</w:t>
             </w:r>
           </w:p>
         </w:tc>
@@ -241,40 +269,11 @@
       <w:pPr>
         <w:pStyle w:val="Heading2"/>
       </w:pPr>
-      <w:bookmarkStart w:id="3" w:name="phân-chia-công-việc"/>
-    </w:p>
-    <w:p>
-      <w:pPr>
-        <w:pStyle w:val="BodyText"/>
-        <w:rPr>
-          <w:rFonts w:asciiTheme="majorHAnsi" w:eastAsiaTheme="majorEastAsia" w:hAnsiTheme="majorHAnsi" w:cstheme="majorBidi"/>
-          <w:color w:val="4F81BD" w:themeColor="accent1"/>
-          <w:sz w:val="32"/>
-          <w:szCs w:val="32"/>
-        </w:rPr>
-      </w:pPr>
-      <w:r>
-        <w:br w:type="page"/>
-      </w:r>
-    </w:p>
-    <w:p>
-      <w:pPr>
-        <w:pStyle w:val="Heading2"/>
-      </w:pPr>
-      <w:r>
-        <w:lastRenderedPageBreak/>
-        <w:t>P</w:t>
-      </w:r>
-      <w:r>
-        <w:t>HÂN CHIA CÔNG VI</w:t>
-      </w:r>
-      <w:r>
-        <w:t>Ệ</w:t>
-      </w:r>
-      <w:r>
-        <w:t>C</w:t>
-      </w:r>
-      <w:bookmarkEnd w:id="3"/>
+      <w:bookmarkStart w:id="4" w:name="phân-chia-công-việc"/>
+      <w:r>
+        <w:t>PHÂN CHIA CÔNG VIỆC</w:t>
+      </w:r>
+      <w:bookmarkEnd w:id="4"/>
     </w:p>
     <w:tbl>
       <w:tblPr>
@@ -319,13 +318,7 @@
               <w:pStyle w:val="Compact"/>
             </w:pPr>
             <w:r>
-              <w:t>CÔNG VI</w:t>
-            </w:r>
-            <w:r>
-              <w:t>Ệ</w:t>
-            </w:r>
-            <w:r>
-              <w:t>C</w:t>
+              <w:t>CÔNG VIỆC</w:t>
             </w:r>
           </w:p>
         </w:tc>
@@ -342,25 +335,7 @@
               <w:pStyle w:val="Compact"/>
             </w:pPr>
             <w:r>
-              <w:t>Ngư</w:t>
-            </w:r>
-            <w:r>
-              <w:t>ờ</w:t>
-            </w:r>
-            <w:r>
-              <w:t>i đ</w:t>
-            </w:r>
-            <w:r>
-              <w:t>ả</w:t>
-            </w:r>
-            <w:r>
-              <w:t>m nhi</w:t>
-            </w:r>
-            <w:r>
-              <w:t>ệ</w:t>
-            </w:r>
-            <w:r>
-              <w:t>m</w:t>
+              <w:t>Người đảm nhiệm</w:t>
             </w:r>
           </w:p>
         </w:tc>
@@ -389,19 +364,7 @@
               <w:pStyle w:val="Compact"/>
             </w:pPr>
             <w:r>
-              <w:t>Thi</w:t>
-            </w:r>
-            <w:r>
-              <w:t>ế</w:t>
-            </w:r>
-            <w:r>
-              <w:t>t k</w:t>
-            </w:r>
-            <w:r>
-              <w:t>ế</w:t>
-            </w:r>
-            <w:r>
-              <w:t xml:space="preserve"> flow chương trình chính</w:t>
+              <w:t>Thiết kế flow chương trình chính</w:t>
             </w:r>
           </w:p>
         </w:tc>
@@ -443,19 +406,7 @@
               <w:pStyle w:val="Compact"/>
             </w:pPr>
             <w:r>
-              <w:t>Thi</w:t>
-            </w:r>
-            <w:r>
-              <w:t>ế</w:t>
-            </w:r>
-            <w:r>
-              <w:t>t k</w:t>
-            </w:r>
-            <w:r>
-              <w:t>ế</w:t>
-            </w:r>
-            <w:r>
-              <w:t xml:space="preserve"> OOP cho chương trình</w:t>
+              <w:t>Thiết kế OOP cho chương trình</w:t>
             </w:r>
           </w:p>
         </w:tc>
@@ -497,31 +448,7 @@
               <w:pStyle w:val="Compact"/>
             </w:pPr>
             <w:r>
-              <w:t>T</w:t>
-            </w:r>
-            <w:r>
-              <w:t>ạ</w:t>
-            </w:r>
-            <w:r>
-              <w:t>o các hàm x</w:t>
-            </w:r>
-            <w:r>
-              <w:t>ử</w:t>
-            </w:r>
-            <w:r>
-              <w:t xml:space="preserve"> lý giao th</w:t>
-            </w:r>
-            <w:r>
-              <w:t>ứ</w:t>
-            </w:r>
-            <w:r>
-              <w:t>c cơ b</w:t>
-            </w:r>
-            <w:r>
-              <w:t>ả</w:t>
-            </w:r>
-            <w:r>
-              <w:t>n</w:t>
+              <w:t>Tạo các hàm xử lý giao thức cơ bản</w:t>
             </w:r>
           </w:p>
         </w:tc>
@@ -563,38 +490,20 @@
               <w:pStyle w:val="Compact"/>
             </w:pPr>
             <w:r>
-              <w:t>Phân chia thư m</w:t>
-            </w:r>
-            <w:r>
-              <w:t>ụ</w:t>
-            </w:r>
-            <w:r>
-              <w:t>c và t</w:t>
-            </w:r>
-            <w:r>
-              <w:t>ạ</w:t>
-            </w:r>
-            <w:r>
-              <w:t>o project</w:t>
-            </w:r>
-          </w:p>
-        </w:tc>
-        <w:tc>
-          <w:tcPr>
-            <w:tcW w:w="0" w:type="auto"/>
-          </w:tcPr>
-          <w:p>
-            <w:pPr>
-              <w:pStyle w:val="Compact"/>
-            </w:pPr>
-            <w:r>
-              <w:t>Phư</w:t>
-            </w:r>
-            <w:r>
-              <w:t>ớ</w:t>
-            </w:r>
-            <w:r>
-              <w:t>c An</w:t>
+              <w:t>Phân chia thư mục và project</w:t>
+            </w:r>
+          </w:p>
+        </w:tc>
+        <w:tc>
+          <w:tcPr>
+            <w:tcW w:w="0" w:type="auto"/>
+          </w:tcPr>
+          <w:p>
+            <w:pPr>
+              <w:pStyle w:val="Compact"/>
+            </w:pPr>
+            <w:r>
+              <w:t>Phước An</w:t>
             </w:r>
           </w:p>
         </w:tc>
@@ -623,32 +532,20 @@
               <w:pStyle w:val="Compact"/>
             </w:pPr>
             <w:r>
-              <w:t>Vi</w:t>
-            </w:r>
-            <w:r>
-              <w:t>ế</w:t>
-            </w:r>
-            <w:r>
-              <w:t>t các hàm cd, lcd, pwd, mdelete, mkdir, rmdir, quit, exit</w:t>
-            </w:r>
-          </w:p>
-        </w:tc>
-        <w:tc>
-          <w:tcPr>
-            <w:tcW w:w="0" w:type="auto"/>
-          </w:tcPr>
-          <w:p>
-            <w:pPr>
-              <w:pStyle w:val="Compact"/>
-            </w:pPr>
-            <w:r>
-              <w:t>Phư</w:t>
-            </w:r>
-            <w:r>
-              <w:t>ớ</w:t>
-            </w:r>
-            <w:r>
-              <w:t>c An</w:t>
+              <w:t>Viết các hàm cd, lcd, pwd, mdelete, mkdir, rmdir, quit, exit</w:t>
+            </w:r>
+          </w:p>
+        </w:tc>
+        <w:tc>
+          <w:tcPr>
+            <w:tcW w:w="0" w:type="auto"/>
+          </w:tcPr>
+          <w:p>
+            <w:pPr>
+              <w:pStyle w:val="Compact"/>
+            </w:pPr>
+            <w:r>
+              <w:t>Phước An</w:t>
             </w:r>
           </w:p>
         </w:tc>
@@ -677,25 +574,7 @@
               <w:pStyle w:val="Compact"/>
             </w:pPr>
             <w:r>
-              <w:t>Vi</w:t>
-            </w:r>
-            <w:r>
-              <w:t>ế</w:t>
-            </w:r>
-            <w:r>
-              <w:t>t hàm x</w:t>
-            </w:r>
-            <w:r>
-              <w:t>ử</w:t>
-            </w:r>
-            <w:r>
-              <w:t xml:space="preserve"> lý m</w:t>
-            </w:r>
-            <w:r>
-              <w:t>ở</w:t>
-            </w:r>
-            <w:r>
-              <w:t xml:space="preserve"> port, active, passive</w:t>
+              <w:t>Viết hàm xử lý mở port, active, passive</w:t>
             </w:r>
           </w:p>
         </w:tc>
@@ -737,32 +616,20 @@
               <w:pStyle w:val="Compact"/>
             </w:pPr>
             <w:r>
-              <w:t>Vi</w:t>
-            </w:r>
-            <w:r>
-              <w:t>ế</w:t>
-            </w:r>
-            <w:r>
-              <w:t>t các hàm put, mput</w:t>
-            </w:r>
-          </w:p>
-        </w:tc>
-        <w:tc>
-          <w:tcPr>
-            <w:tcW w:w="0" w:type="auto"/>
-          </w:tcPr>
-          <w:p>
-            <w:pPr>
-              <w:pStyle w:val="Compact"/>
-            </w:pPr>
-            <w:r>
-              <w:t>Phư</w:t>
-            </w:r>
-            <w:r>
-              <w:t>ớ</w:t>
-            </w:r>
-            <w:r>
-              <w:t>c An</w:t>
+              <w:t>Viết các hàm put, mput</w:t>
+            </w:r>
+          </w:p>
+        </w:tc>
+        <w:tc>
+          <w:tcPr>
+            <w:tcW w:w="0" w:type="auto"/>
+          </w:tcPr>
+          <w:p>
+            <w:pPr>
+              <w:pStyle w:val="Compact"/>
+            </w:pPr>
+            <w:r>
+              <w:t>Phước An</w:t>
             </w:r>
           </w:p>
         </w:tc>
@@ -791,13 +658,7 @@
               <w:pStyle w:val="Compact"/>
             </w:pPr>
             <w:r>
-              <w:t>Vi</w:t>
-            </w:r>
-            <w:r>
-              <w:t>ế</w:t>
-            </w:r>
-            <w:r>
-              <w:t>t các hàm get, mget</w:t>
+              <w:t>Viết các hàm get, mget</w:t>
             </w:r>
           </w:p>
         </w:tc>
@@ -839,47 +700,20 @@
               <w:pStyle w:val="Compact"/>
             </w:pPr>
             <w:r>
-              <w:t>Vi</w:t>
-            </w:r>
-            <w:r>
-              <w:t>ế</w:t>
-            </w:r>
-            <w:r>
-              <w:t>t câu l</w:t>
-            </w:r>
-            <w:r>
-              <w:t>ệ</w:t>
-            </w:r>
-            <w:r>
-              <w:t>nh help v</w:t>
-            </w:r>
-            <w:r>
-              <w:t>à description cho các câu l</w:t>
-            </w:r>
-            <w:r>
-              <w:t>ệ</w:t>
-            </w:r>
-            <w:r>
-              <w:t>nh ftp</w:t>
-            </w:r>
-          </w:p>
-        </w:tc>
-        <w:tc>
-          <w:tcPr>
-            <w:tcW w:w="0" w:type="auto"/>
-          </w:tcPr>
-          <w:p>
-            <w:pPr>
-              <w:pStyle w:val="Compact"/>
-            </w:pPr>
-            <w:r>
-              <w:t>C</w:t>
-            </w:r>
-            <w:r>
-              <w:t>ả</w:t>
-            </w:r>
-            <w:r>
-              <w:t xml:space="preserve"> hai</w:t>
+              <w:t>Viết câu lệnh help và description cho các câu lệnh ftp</w:t>
+            </w:r>
+          </w:p>
+        </w:tc>
+        <w:tc>
+          <w:tcPr>
+            <w:tcW w:w="0" w:type="auto"/>
+          </w:tcPr>
+          <w:p>
+            <w:pPr>
+              <w:pStyle w:val="Compact"/>
+            </w:pPr>
+            <w:r>
+              <w:t>Cả hai</w:t>
             </w:r>
           </w:p>
         </w:tc>
@@ -908,19 +742,7 @@
               <w:pStyle w:val="Compact"/>
             </w:pPr>
             <w:r>
-              <w:t>Qu</w:t>
-            </w:r>
-            <w:r>
-              <w:t>ả</w:t>
-            </w:r>
-            <w:r>
-              <w:t>n lý git cho mã ngu</w:t>
-            </w:r>
-            <w:r>
-              <w:t>ồ</w:t>
-            </w:r>
-            <w:r>
-              <w:t>n</w:t>
+              <w:t>Quản lý mã nguồn</w:t>
             </w:r>
           </w:p>
         </w:tc>
@@ -962,32 +784,20 @@
               <w:pStyle w:val="Compact"/>
             </w:pPr>
             <w:r>
-              <w:t>Ph</w:t>
-            </w:r>
-            <w:r>
-              <w:t>ụ</w:t>
-            </w:r>
-            <w:r>
-              <w:t xml:space="preserve"> trách document</w:t>
-            </w:r>
-          </w:p>
-        </w:tc>
-        <w:tc>
-          <w:tcPr>
-            <w:tcW w:w="0" w:type="auto"/>
-          </w:tcPr>
-          <w:p>
-            <w:pPr>
-              <w:pStyle w:val="Compact"/>
-            </w:pPr>
-            <w:r>
-              <w:t>C</w:t>
-            </w:r>
-            <w:r>
-              <w:t>ả</w:t>
-            </w:r>
-            <w:r>
-              <w:t xml:space="preserve"> hai</w:t>
+              <w:t>Phụ trách document</w:t>
+            </w:r>
+          </w:p>
+        </w:tc>
+        <w:tc>
+          <w:tcPr>
+            <w:tcW w:w="0" w:type="auto"/>
+          </w:tcPr>
+          <w:p>
+            <w:pPr>
+              <w:pStyle w:val="Compact"/>
+            </w:pPr>
+            <w:r>
+              <w:t>Cả hai</w:t>
             </w:r>
           </w:p>
         </w:tc>
@@ -1016,37 +826,13 @@
               <w:pStyle w:val="Compact"/>
             </w:pPr>
             <w:r>
-              <w:t>Ph</w:t>
-            </w:r>
-            <w:r>
-              <w:t>ụ</w:t>
-            </w:r>
-            <w:r>
-              <w:t xml:space="preserve"> trách ngo</w:t>
-            </w:r>
-            <w:r>
-              <w:t>ạ</w:t>
-            </w:r>
-            <w:r>
-              <w:t>i giao (</w:t>
+              <w:t>Phụ trách ngoại giao (</w:t>
             </w:r>
             <w:r>
               <w:rPr>
                 <w:i/>
               </w:rPr>
-              <w:t>copy ý tư</w:t>
-            </w:r>
-            <w:r>
-              <w:rPr>
-                <w:i/>
-              </w:rPr>
-              <w:t>ở</w:t>
-            </w:r>
-            <w:r>
-              <w:rPr>
-                <w:i/>
-              </w:rPr>
-              <w:t>ng team khác</w:t>
+              <w:t>tham khảo ý tưởng team khác</w:t>
             </w:r>
             <w:r>
               <w:t>)</w:t>
@@ -1062,13 +848,7 @@
               <w:pStyle w:val="Compact"/>
             </w:pPr>
             <w:r>
-              <w:t>Phư</w:t>
-            </w:r>
-            <w:r>
-              <w:t>ớ</w:t>
-            </w:r>
-            <w:r>
-              <w:t>c An</w:t>
+              <w:t>Phước An</w:t>
             </w:r>
           </w:p>
         </w:tc>
@@ -1097,32 +877,20 @@
               <w:pStyle w:val="Compact"/>
             </w:pPr>
             <w:r>
-              <w:t>Test l</w:t>
-            </w:r>
-            <w:r>
-              <w:t>ỗ</w:t>
-            </w:r>
-            <w:r>
-              <w:t>i và tìm bug</w:t>
-            </w:r>
-          </w:p>
-        </w:tc>
-        <w:tc>
-          <w:tcPr>
-            <w:tcW w:w="0" w:type="auto"/>
-          </w:tcPr>
-          <w:p>
-            <w:pPr>
-              <w:pStyle w:val="Compact"/>
-            </w:pPr>
-            <w:r>
-              <w:t>Phư</w:t>
-            </w:r>
-            <w:r>
-              <w:t>ớ</w:t>
-            </w:r>
-            <w:r>
-              <w:t>c An</w:t>
+              <w:t>Test lỗi và tìm bug</w:t>
+            </w:r>
+          </w:p>
+        </w:tc>
+        <w:tc>
+          <w:tcPr>
+            <w:tcW w:w="0" w:type="auto"/>
+          </w:tcPr>
+          <w:p>
+            <w:pPr>
+              <w:pStyle w:val="Compact"/>
+            </w:pPr>
+            <w:r>
+              <w:t>Phước An</w:t>
             </w:r>
           </w:p>
         </w:tc>
@@ -1132,23 +900,11 @@
       <w:pPr>
         <w:pStyle w:val="Heading2"/>
       </w:pPr>
-      <w:bookmarkStart w:id="4" w:name="đánh-giá-mức-độ-hoàn-thành"/>
-      <w:r>
-        <w:t>ĐÁNH GIÁ M</w:t>
-      </w:r>
-      <w:r>
-        <w:t>Ứ</w:t>
-      </w:r>
-      <w:r>
-        <w:t>C Đ</w:t>
-      </w:r>
-      <w:r>
-        <w:t>Ộ</w:t>
-      </w:r>
-      <w:r>
-        <w:t xml:space="preserve"> HOÀN THÀNH</w:t>
-      </w:r>
-      <w:bookmarkEnd w:id="4"/>
+      <w:bookmarkStart w:id="5" w:name="đánh-giá-mức-độ-hoàn-thành"/>
+      <w:r>
+        <w:t>ĐÁNH GIÁ MỨC ĐỘ HOÀN THÀNH</w:t>
+      </w:r>
+      <w:bookmarkEnd w:id="5"/>
     </w:p>
     <w:tbl>
       <w:tblPr>
@@ -1158,7 +914,7 @@
       </w:tblPr>
       <w:tblGrid>
         <w:gridCol w:w="776"/>
-        <w:gridCol w:w="2975"/>
+        <w:gridCol w:w="2949"/>
         <w:gridCol w:w="1410"/>
       </w:tblGrid>
       <w:tr>
@@ -1193,13 +949,7 @@
               <w:pStyle w:val="Compact"/>
             </w:pPr>
             <w:r>
-              <w:t>Ch</w:t>
-            </w:r>
-            <w:r>
-              <w:t>ứ</w:t>
-            </w:r>
-            <w:r>
-              <w:t>c năng</w:t>
+              <w:t>Chức năng</w:t>
             </w:r>
           </w:p>
         </w:tc>
@@ -1246,25 +996,7 @@
               <w:pStyle w:val="Compact"/>
             </w:pPr>
             <w:r>
-              <w:t>K</w:t>
-            </w:r>
-            <w:r>
-              <w:t>ế</w:t>
-            </w:r>
-            <w:r>
-              <w:t>t n</w:t>
-            </w:r>
-            <w:r>
-              <w:t>ố</w:t>
-            </w:r>
-            <w:r>
-              <w:t>i và login đ</w:t>
-            </w:r>
-            <w:r>
-              <w:t>ế</w:t>
-            </w:r>
-            <w:r>
-              <w:t>n server</w:t>
+              <w:t>Kết nối và login đến server</w:t>
             </w:r>
           </w:p>
         </w:tc>
@@ -1307,31 +1039,7 @@
               <w:pStyle w:val="Compact"/>
             </w:pPr>
             <w:r>
-              <w:t>X</w:t>
-            </w:r>
-            <w:r>
-              <w:t>ử</w:t>
-            </w:r>
-            <w:r>
-              <w:t xml:space="preserve"> lý đ</w:t>
-            </w:r>
-            <w:r>
-              <w:t>ầ</w:t>
-            </w:r>
-            <w:r>
-              <w:t>y đ</w:t>
-            </w:r>
-            <w:r>
-              <w:t>ủ</w:t>
-            </w:r>
-            <w:r>
-              <w:t xml:space="preserve"> các câu l</w:t>
-            </w:r>
-            <w:r>
-              <w:t>ệ</w:t>
-            </w:r>
-            <w:r>
-              <w:t>nh</w:t>
+              <w:t>Xử lý đầy đủ các câu lệnh</w:t>
             </w:r>
           </w:p>
         </w:tc>
@@ -1374,13 +1082,7 @@
               <w:pStyle w:val="Compact"/>
             </w:pPr>
             <w:r>
-              <w:t>Câu l</w:t>
-            </w:r>
-            <w:r>
-              <w:t>ệ</w:t>
-            </w:r>
-            <w:r>
-              <w:t>nh ls, dir</w:t>
+              <w:t>Câu lệnh ls, dir</w:t>
             </w:r>
           </w:p>
         </w:tc>
@@ -1423,13 +1125,7 @@
               <w:pStyle w:val="Compact"/>
             </w:pPr>
             <w:r>
-              <w:t>Câu l</w:t>
-            </w:r>
-            <w:r>
-              <w:t>ệ</w:t>
-            </w:r>
-            <w:r>
-              <w:t>nh cd, lcd, pwd, lpwd</w:t>
+              <w:t>Câu lệnh cd, lcd, pwd</w:t>
             </w:r>
           </w:p>
         </w:tc>
@@ -1472,7 +1168,10 @@
               <w:pStyle w:val="Compact"/>
             </w:pPr>
             <w:r>
-              <w:t>put</w:t>
+              <w:t>P</w:t>
+            </w:r>
+            <w:r>
+              <w:t>ut</w:t>
             </w:r>
           </w:p>
         </w:tc>
@@ -1486,7 +1185,7 @@
               <w:jc w:val="right"/>
             </w:pPr>
             <w:r>
-              <w:t>0</w:t>
+              <w:t>1</w:t>
             </w:r>
           </w:p>
         </w:tc>
@@ -1515,7 +1214,10 @@
               <w:pStyle w:val="Compact"/>
             </w:pPr>
             <w:r>
-              <w:t>mput</w:t>
+              <w:t>M</w:t>
+            </w:r>
+            <w:r>
+              <w:t>put</w:t>
             </w:r>
           </w:p>
         </w:tc>
@@ -1529,7 +1231,7 @@
               <w:jc w:val="right"/>
             </w:pPr>
             <w:r>
-              <w:t>0</w:t>
+              <w:t>1</w:t>
             </w:r>
           </w:p>
         </w:tc>
@@ -1558,7 +1260,10 @@
               <w:pStyle w:val="Compact"/>
             </w:pPr>
             <w:r>
-              <w:t>get</w:t>
+              <w:t>G</w:t>
+            </w:r>
+            <w:r>
+              <w:t>et</w:t>
             </w:r>
           </w:p>
         </w:tc>
@@ -1601,7 +1306,10 @@
               <w:pStyle w:val="Compact"/>
             </w:pPr>
             <w:r>
-              <w:t>mget</w:t>
+              <w:t>M</w:t>
+            </w:r>
+            <w:r>
+              <w:t>get</w:t>
             </w:r>
           </w:p>
         </w:tc>
@@ -1644,7 +1352,10 @@
               <w:pStyle w:val="Compact"/>
             </w:pPr>
             <w:r>
-              <w:t>delete</w:t>
+              <w:t>D</w:t>
+            </w:r>
+            <w:r>
+              <w:t>el</w:t>
             </w:r>
           </w:p>
         </w:tc>
@@ -1687,7 +1398,10 @@
               <w:pStyle w:val="Compact"/>
             </w:pPr>
             <w:r>
-              <w:t>mdelete</w:t>
+              <w:t>M</w:t>
+            </w:r>
+            <w:r>
+              <w:t>del</w:t>
             </w:r>
           </w:p>
         </w:tc>
@@ -1701,7 +1415,7 @@
               <w:jc w:val="right"/>
             </w:pPr>
             <w:r>
-              <w:t>0</w:t>
+              <w:t>1</w:t>
             </w:r>
           </w:p>
         </w:tc>
@@ -1730,7 +1444,10 @@
               <w:pStyle w:val="Compact"/>
             </w:pPr>
             <w:r>
-              <w:t>mkdir</w:t>
+              <w:t>M</w:t>
+            </w:r>
+            <w:r>
+              <w:t>kdir</w:t>
             </w:r>
           </w:p>
         </w:tc>
@@ -1773,7 +1490,10 @@
               <w:pStyle w:val="Compact"/>
             </w:pPr>
             <w:r>
-              <w:t>rmdir</w:t>
+              <w:t>R</w:t>
+            </w:r>
+            <w:r>
+              <w:t>mdir</w:t>
             </w:r>
           </w:p>
         </w:tc>
@@ -1803,6 +1523,7 @@
               <w:jc w:val="right"/>
             </w:pPr>
             <w:r>
+              <w:lastRenderedPageBreak/>
               <w:t>13</w:t>
             </w:r>
           </w:p>
@@ -1816,13 +1537,7 @@
               <w:pStyle w:val="Compact"/>
             </w:pPr>
             <w:r>
-              <w:t>Cơ ch</w:t>
-            </w:r>
-            <w:r>
-              <w:t>ế</w:t>
-            </w:r>
-            <w:r>
-              <w:t xml:space="preserve"> passive và active</w:t>
+              <w:t>Cơ chế passive</w:t>
             </w:r>
           </w:p>
         </w:tc>
@@ -1837,6 +1552,92 @@
             </w:pPr>
             <w:r>
               <w:t>1</w:t>
+            </w:r>
+          </w:p>
+        </w:tc>
+      </w:tr>
+      <w:tr>
+        <w:tc>
+          <w:tcPr>
+            <w:tcW w:w="0" w:type="auto"/>
+          </w:tcPr>
+          <w:p>
+            <w:pPr>
+              <w:pStyle w:val="Compact"/>
+              <w:jc w:val="right"/>
+            </w:pPr>
+            <w:r>
+              <w:t>14</w:t>
+            </w:r>
+          </w:p>
+        </w:tc>
+        <w:tc>
+          <w:tcPr>
+            <w:tcW w:w="0" w:type="auto"/>
+          </w:tcPr>
+          <w:p>
+            <w:pPr>
+              <w:pStyle w:val="Compact"/>
+            </w:pPr>
+            <w:r>
+              <w:t>Cơ chế active (LAN)</w:t>
+            </w:r>
+          </w:p>
+        </w:tc>
+        <w:tc>
+          <w:tcPr>
+            <w:tcW w:w="0" w:type="auto"/>
+          </w:tcPr>
+          <w:p>
+            <w:pPr>
+              <w:pStyle w:val="Compact"/>
+              <w:jc w:val="right"/>
+            </w:pPr>
+            <w:r>
+              <w:t>1</w:t>
+            </w:r>
+          </w:p>
+        </w:tc>
+      </w:tr>
+      <w:tr>
+        <w:tc>
+          <w:tcPr>
+            <w:tcW w:w="0" w:type="auto"/>
+          </w:tcPr>
+          <w:p>
+            <w:pPr>
+              <w:pStyle w:val="Compact"/>
+              <w:jc w:val="right"/>
+            </w:pPr>
+            <w:r>
+              <w:t>15</w:t>
+            </w:r>
+          </w:p>
+        </w:tc>
+        <w:tc>
+          <w:tcPr>
+            <w:tcW w:w="0" w:type="auto"/>
+          </w:tcPr>
+          <w:p>
+            <w:pPr>
+              <w:pStyle w:val="Compact"/>
+            </w:pPr>
+            <w:r>
+              <w:t>Cơ chế active (WAN)</w:t>
+            </w:r>
+          </w:p>
+        </w:tc>
+        <w:tc>
+          <w:tcPr>
+            <w:tcW w:w="0" w:type="auto"/>
+          </w:tcPr>
+          <w:p>
+            <w:pPr>
+              <w:pStyle w:val="Compact"/>
+              <w:jc w:val="right"/>
+            </w:pPr>
+            <w:r>
+              <w:t>0</w:t>
             </w:r>
           </w:p>
         </w:tc>
@@ -1858,35 +1659,23 @@
               <w:rPr>
                 <w:b/>
               </w:rPr>
-              <w:t>T</w:t>
-            </w:r>
+              <w:t>Tổng</w:t>
+            </w:r>
+          </w:p>
+        </w:tc>
+        <w:tc>
+          <w:tcPr>
+            <w:tcW w:w="0" w:type="auto"/>
+          </w:tcPr>
+          <w:p>
+            <w:pPr>
+              <w:pStyle w:val="Compact"/>
+            </w:pPr>
             <w:r>
               <w:rPr>
                 <w:b/>
               </w:rPr>
-              <w:t>ổ</w:t>
-            </w:r>
-            <w:r>
-              <w:rPr>
-                <w:b/>
-              </w:rPr>
-              <w:t>ng</w:t>
-            </w:r>
-          </w:p>
-        </w:tc>
-        <w:tc>
-          <w:tcPr>
-            <w:tcW w:w="0" w:type="auto"/>
-          </w:tcPr>
-          <w:p>
-            <w:pPr>
-              <w:pStyle w:val="Compact"/>
-            </w:pPr>
-            <w:r>
-              <w:rPr>
-                <w:b/>
-              </w:rPr>
-              <w:t>69%</w:t>
+              <w:t>93%</w:t>
             </w:r>
           </w:p>
         </w:tc>
@@ -1896,13 +1685,14 @@
       <w:pPr>
         <w:pStyle w:val="Heading2"/>
       </w:pPr>
-      <w:bookmarkStart w:id="5" w:name="báo-cáo-các-hàm-và-cấu-trúc-chương-trình"/>
-    </w:p>
-    <w:p>
-      <w:pPr>
-        <w:pStyle w:val="BodyText"/>
+      <w:bookmarkStart w:id="6" w:name="báo-cáo-các-hàm-và-cấu-trúc-chương-trình"/>
+    </w:p>
+    <w:p>
+      <w:pPr>
         <w:rPr>
           <w:rFonts w:asciiTheme="majorHAnsi" w:eastAsiaTheme="majorEastAsia" w:hAnsiTheme="majorHAnsi" w:cstheme="majorBidi"/>
+          <w:b/>
+          <w:bCs/>
           <w:color w:val="4F81BD" w:themeColor="accent1"/>
           <w:sz w:val="32"/>
           <w:szCs w:val="32"/>
@@ -1918,23 +1708,14 @@
       </w:pPr>
       <w:r>
         <w:lastRenderedPageBreak/>
-        <w:t>B</w:t>
-      </w:r>
-      <w:r>
-        <w:t>ÁO CÁO CÁC HÀM VÀ C</w:t>
-      </w:r>
-      <w:r>
-        <w:t>Ấ</w:t>
-      </w:r>
-      <w:r>
-        <w:t>U TRÚC CHƯƠNG TRÌNH</w:t>
-      </w:r>
-      <w:bookmarkEnd w:id="5"/>
+        <w:t>BÁO CÁO CÁC HÀM VÀ CẤU TRÚC CHƯƠNG TRÌNH</w:t>
+      </w:r>
+      <w:bookmarkEnd w:id="6"/>
     </w:p>
     <w:p>
       <w:r>
         <w:pict>
-          <v:rect id="_x0000_i1025" style="width:0;height:1.5pt" o:hralign="center" o:hrstd="t" o:hr="t"/>
+          <v:rect id="_x0000_i1026" style="width:0;height:1.5pt" o:hralign="center" o:hrstd="t" o:hr="t"/>
         </w:pict>
       </w:r>
     </w:p>
@@ -1946,31 +1727,7 @@
         <w:rPr>
           <w:b/>
         </w:rPr>
-        <w:t>M</w:t>
-      </w:r>
-      <w:r>
-        <w:rPr>
-          <w:b/>
-        </w:rPr>
-        <w:t>Ụ</w:t>
-      </w:r>
-      <w:r>
-        <w:rPr>
-          <w:b/>
-        </w:rPr>
-        <w:t>C L</w:t>
-      </w:r>
-      <w:r>
-        <w:rPr>
-          <w:b/>
-        </w:rPr>
-        <w:t>Ụ</w:t>
-      </w:r>
-      <w:r>
-        <w:rPr>
-          <w:b/>
-        </w:rPr>
-        <w:t>C</w:t>
+        <w:t>MỤC LỤC</w:t>
       </w:r>
     </w:p>
     <w:p>
@@ -1986,19 +1743,7 @@
           <w:rPr>
             <w:rStyle w:val="Hyperlink"/>
           </w:rPr>
-          <w:t>C</w:t>
-        </w:r>
-        <w:r>
-          <w:rPr>
-            <w:rStyle w:val="Hyperlink"/>
-          </w:rPr>
-          <w:t>Ấ</w:t>
-        </w:r>
-        <w:r>
-          <w:rPr>
-            <w:rStyle w:val="Hyperlink"/>
-          </w:rPr>
-          <w:t>U TRÚC CHƯƠNG TRÌNH</w:t>
+          <w:t>CẤU TRÚC CHƯƠNG TRÌNH</w:t>
         </w:r>
       </w:hyperlink>
     </w:p>
@@ -2015,19 +1760,7 @@
           <w:rPr>
             <w:rStyle w:val="Hyperlink"/>
           </w:rPr>
-          <w:t>DANH SÁCH L</w:t>
-        </w:r>
-        <w:r>
-          <w:rPr>
-            <w:rStyle w:val="Hyperlink"/>
-          </w:rPr>
-          <w:t>Ệ</w:t>
-        </w:r>
-        <w:r>
-          <w:rPr>
-            <w:rStyle w:val="Hyperlink"/>
-          </w:rPr>
-          <w:t>NH</w:t>
+          <w:t>DANH SÁCH LỆNH</w:t>
         </w:r>
       </w:hyperlink>
     </w:p>
@@ -2044,25 +1777,7 @@
           <w:rPr>
             <w:rStyle w:val="Hyperlink"/>
           </w:rPr>
-          <w:t>CÁC H</w:t>
-        </w:r>
-        <w:r>
-          <w:rPr>
-            <w:rStyle w:val="Hyperlink"/>
-          </w:rPr>
-          <w:t>Ằ</w:t>
-        </w:r>
-        <w:r>
-          <w:rPr>
-            <w:rStyle w:val="Hyperlink"/>
-          </w:rPr>
-          <w:t>NG S</w:t>
-        </w:r>
-        <w:r>
-          <w:rPr>
-            <w:rStyle w:val="Hyperlink"/>
-          </w:rPr>
-          <w:t>Ố</w:t>
+          <w:t>CÁC HẰNG SỐ</w:t>
         </w:r>
       </w:hyperlink>
     </w:p>
@@ -2079,25 +1794,7 @@
           <w:rPr>
             <w:rStyle w:val="Hyperlink"/>
           </w:rPr>
-          <w:t>C</w:t>
-        </w:r>
-        <w:r>
-          <w:rPr>
-            <w:rStyle w:val="Hyperlink"/>
-          </w:rPr>
-          <w:t>Ấ</w:t>
-        </w:r>
-        <w:r>
-          <w:rPr>
-            <w:rStyle w:val="Hyperlink"/>
-          </w:rPr>
-          <w:t xml:space="preserve">U TRÚC CLASS </w:t>
-        </w:r>
-        <w:r>
-          <w:rPr>
-            <w:rStyle w:val="Hyperlink"/>
-          </w:rPr>
-          <w:t>EPTIPI</w:t>
+          <w:t>CẤU TRÚC CLASS EPTIPI</w:t>
         </w:r>
       </w:hyperlink>
     </w:p>
@@ -2114,26 +1811,14 @@
           <w:rPr>
             <w:rStyle w:val="Hyperlink"/>
           </w:rPr>
-          <w:t>SCREENSHOTS VÀ THEO DÕI GÓI TIN B</w:t>
-        </w:r>
-        <w:r>
-          <w:rPr>
-            <w:rStyle w:val="Hyperlink"/>
-          </w:rPr>
-          <w:t>Ằ</w:t>
-        </w:r>
-        <w:r>
-          <w:rPr>
-            <w:rStyle w:val="Hyperlink"/>
-          </w:rPr>
-          <w:t>NG WIRESHARK</w:t>
+          <w:t>SCREENSHOTS VÀ THEO DÕI GÓI TIN BẰNG WIRESHARK</w:t>
         </w:r>
       </w:hyperlink>
     </w:p>
     <w:p>
       <w:r>
         <w:pict>
-          <v:rect id="_x0000_i1026" style="width:0;height:1.5pt" o:hralign="center" o:hrstd="t" o:hr="t"/>
+          <v:rect id="_x0000_i1027" style="width:0;height:1.5pt" o:hralign="center" o:hrstd="t" o:hr="t"/>
         </w:pict>
       </w:r>
     </w:p>
@@ -2146,17 +1831,11 @@
       <w:pPr>
         <w:pStyle w:val="Heading3"/>
       </w:pPr>
-      <w:bookmarkStart w:id="6" w:name="cấu-trúc-chương-trình"/>
-      <w:r>
-        <w:t>1. C</w:t>
-      </w:r>
-      <w:r>
-        <w:t>Ấ</w:t>
-      </w:r>
-      <w:r>
-        <w:t>U TRÚC CHƯƠNG TRÌNH</w:t>
-      </w:r>
-      <w:bookmarkEnd w:id="6"/>
+      <w:bookmarkStart w:id="7" w:name="cấu-trúc-chương-trình"/>
+      <w:r>
+        <w:t>1. CẤU TRÚC CHƯƠNG TRÌNH</w:t>
+      </w:r>
+      <w:bookmarkEnd w:id="7"/>
     </w:p>
     <w:p>
       <w:pPr>
@@ -2167,73 +1846,7 @@
         </w:numPr>
       </w:pPr>
       <w:r>
-        <w:t>Kh</w:t>
-      </w:r>
-      <w:r>
-        <w:t>ở</w:t>
-      </w:r>
-      <w:r>
-        <w:t>i t</w:t>
-      </w:r>
-      <w:r>
-        <w:t>ạ</w:t>
-      </w:r>
-      <w:r>
-        <w:t>o k</w:t>
-      </w:r>
-      <w:r>
-        <w:t>ế</w:t>
-      </w:r>
-      <w:r>
-        <w:t>t n</w:t>
-      </w:r>
-      <w:r>
-        <w:t>ố</w:t>
-      </w:r>
-      <w:r>
-        <w:t>i server v</w:t>
-      </w:r>
-      <w:r>
-        <w:t>ớ</w:t>
-      </w:r>
-      <w:r>
-        <w:t>i đ</w:t>
-      </w:r>
-      <w:r>
-        <w:t>ị</w:t>
-      </w:r>
-      <w:r>
-        <w:t>a ch</w:t>
-      </w:r>
-      <w:r>
-        <w:t>ỉ</w:t>
-      </w:r>
-      <w:r>
-        <w:t xml:space="preserve"> t</w:t>
-      </w:r>
-      <w:r>
-        <w:t>ừ</w:t>
-      </w:r>
-      <w:r>
-        <w:t xml:space="preserve"> arguments, ho</w:t>
-      </w:r>
-      <w:r>
-        <w:t>ặ</w:t>
-      </w:r>
-      <w:r>
-        <w:t>c t</w:t>
-      </w:r>
-      <w:r>
-        <w:t>ừ</w:t>
-      </w:r>
-      <w:r>
-        <w:t xml:space="preserve"> l</w:t>
-      </w:r>
-      <w:r>
-        <w:t>ệ</w:t>
-      </w:r>
-      <w:r>
-        <w:t>nh open</w:t>
+        <w:t>Khởi tạo kết nối server với địa chỉ từ arguments, hoặc từ lệnh open</w:t>
       </w:r>
     </w:p>
     <w:p>
@@ -2245,43 +1858,7 @@
         </w:numPr>
       </w:pPr>
       <w:r>
-        <w:t>G</w:t>
-      </w:r>
-      <w:r>
-        <w:t>ọ</w:t>
-      </w:r>
-      <w:r>
-        <w:t>i hàm login đ</w:t>
-      </w:r>
-      <w:r>
-        <w:t>ể</w:t>
-      </w:r>
-      <w:r>
-        <w:t xml:space="preserve"> ngư</w:t>
-      </w:r>
-      <w:r>
-        <w:t>ờ</w:t>
-      </w:r>
-      <w:r>
-        <w:t>i dùng login vào, l</w:t>
-      </w:r>
-      <w:r>
-        <w:t>ặ</w:t>
-      </w:r>
-      <w:r>
-        <w:t>p l</w:t>
-      </w:r>
-      <w:r>
-        <w:t>ạ</w:t>
-      </w:r>
-      <w:r>
-        <w:t>i đ</w:t>
-      </w:r>
-      <w:r>
-        <w:t>ế</w:t>
-      </w:r>
-      <w:r>
-        <w:t>n khi login thành công</w:t>
+        <w:t>Gọi hàm login để người dùng login vào, lặp lại đến khi login thành công</w:t>
       </w:r>
     </w:p>
     <w:p>
@@ -2293,40 +1870,7 @@
         </w:numPr>
       </w:pPr>
       <w:r>
-        <w:t>Đ</w:t>
-      </w:r>
-      <w:r>
-        <w:t>ọ</w:t>
-      </w:r>
-      <w:r>
-        <w:t>c l</w:t>
-      </w:r>
-      <w:r>
-        <w:t>ệ</w:t>
-      </w:r>
-      <w:r>
-        <w:t>nh</w:t>
-      </w:r>
-      <w:r>
-        <w:t xml:space="preserve"> t</w:t>
-      </w:r>
-      <w:r>
-        <w:t>ừ</w:t>
-      </w:r>
-      <w:r>
-        <w:t xml:space="preserve"> bàn phím c</w:t>
-      </w:r>
-      <w:r>
-        <w:t>ủ</w:t>
-      </w:r>
-      <w:r>
-        <w:t>a ngư</w:t>
-      </w:r>
-      <w:r>
-        <w:t>ờ</w:t>
-      </w:r>
-      <w:r>
-        <w:t>i dùng</w:t>
+        <w:t>Đọc lệnh từ bàn phím của người dùng</w:t>
       </w:r>
     </w:p>
     <w:p>
@@ -2338,37 +1882,7 @@
         </w:numPr>
       </w:pPr>
       <w:r>
-        <w:t>X</w:t>
-      </w:r>
-      <w:r>
-        <w:t>ử</w:t>
-      </w:r>
-      <w:r>
-        <w:t xml:space="preserve"> lý l</w:t>
-      </w:r>
-      <w:r>
-        <w:t>ệ</w:t>
-      </w:r>
-      <w:r>
-        <w:t>nh ngư</w:t>
-      </w:r>
-      <w:r>
-        <w:t>ờ</w:t>
-      </w:r>
-      <w:r>
-        <w:t>i dùng và g</w:t>
-      </w:r>
-      <w:r>
-        <w:t>ọ</w:t>
-      </w:r>
-      <w:r>
-        <w:t>i hàm đã vi</w:t>
-      </w:r>
-      <w:r>
-        <w:t>ế</w:t>
-      </w:r>
-      <w:r>
-        <w:t>t</w:t>
+        <w:t>Xử lý lệnh người dùng và gọi hàm đã viết</w:t>
       </w:r>
     </w:p>
     <w:p>
@@ -2380,25 +1894,7 @@
         </w:numPr>
       </w:pPr>
       <w:r>
-        <w:t>L</w:t>
-      </w:r>
-      <w:r>
-        <w:t>ặ</w:t>
-      </w:r>
-      <w:r>
-        <w:t>p v</w:t>
-      </w:r>
-      <w:r>
-        <w:t>ề</w:t>
-      </w:r>
-      <w:r>
-        <w:t xml:space="preserve"> Bư</w:t>
-      </w:r>
-      <w:r>
-        <w:t>ớ</w:t>
-      </w:r>
-      <w:r>
-        <w:t>c 3</w:t>
+        <w:t>Lặp về Bước 3</w:t>
       </w:r>
     </w:p>
     <w:p>
@@ -2410,36 +1906,18 @@
       <w:pPr>
         <w:pStyle w:val="Heading3"/>
       </w:pPr>
-      <w:bookmarkStart w:id="7" w:name="danh-sách-lệnh"/>
-      <w:r>
-        <w:t>2. DANH SÁCH L</w:t>
-      </w:r>
-      <w:r>
-        <w:t>Ệ</w:t>
-      </w:r>
-      <w:r>
-        <w:t>NH</w:t>
-      </w:r>
-      <w:bookmarkEnd w:id="7"/>
+      <w:bookmarkStart w:id="8" w:name="danh-sách-lệnh"/>
+      <w:r>
+        <w:t>2. DANH SÁCH LỆNH</w:t>
+      </w:r>
+      <w:bookmarkEnd w:id="8"/>
     </w:p>
     <w:p>
       <w:pPr>
         <w:pStyle w:val="FirstParagraph"/>
       </w:pPr>
       <w:r>
-        <w:t>Các câu l</w:t>
-      </w:r>
-      <w:r>
-        <w:t>ệ</w:t>
-      </w:r>
-      <w:r>
-        <w:t>nh c</w:t>
-      </w:r>
-      <w:r>
-        <w:t>ủ</w:t>
-      </w:r>
-      <w:r>
-        <w:t>a chương trình (</w:t>
+        <w:t>Các câu lệnh của chương trình (</w:t>
       </w:r>
       <w:r>
         <w:rPr>
@@ -2457,19 +1935,7 @@
         <w:t>ls</w:t>
       </w:r>
       <w:r>
-        <w:t>, …) đư</w:t>
-      </w:r>
-      <w:r>
-        <w:t>ợ</w:t>
-      </w:r>
-      <w:r>
-        <w:t>c lưu trong m</w:t>
-      </w:r>
-      <w:r>
-        <w:t>ộ</w:t>
-      </w:r>
-      <w:r>
-        <w:t xml:space="preserve">t </w:t>
+        <w:t xml:space="preserve">, …) được lưu trong một </w:t>
       </w:r>
       <w:r>
         <w:rPr>
@@ -2478,13 +1944,7 @@
         <w:t>std::map listCmd</w:t>
       </w:r>
       <w:r>
-        <w:t xml:space="preserve"> kèm v</w:t>
-      </w:r>
-      <w:r>
-        <w:t>ớ</w:t>
-      </w:r>
-      <w:r>
-        <w:t xml:space="preserve">i </w:t>
+        <w:t xml:space="preserve"> kèm với </w:t>
       </w:r>
       <w:r>
         <w:rPr>
@@ -2493,25 +1953,7 @@
         <w:t>struct cmpDescription</w:t>
       </w:r>
       <w:r>
-        <w:t xml:space="preserve"> là các thông tin chi ti</w:t>
-      </w:r>
-      <w:r>
-        <w:t>ế</w:t>
-      </w:r>
-      <w:r>
-        <w:t>t v</w:t>
-      </w:r>
-      <w:r>
-        <w:t>ề</w:t>
-      </w:r>
-      <w:r>
-        <w:t xml:space="preserve"> l</w:t>
-      </w:r>
-      <w:r>
-        <w:t>ệ</w:t>
-      </w:r>
-      <w:r>
-        <w:t>nh đó</w:t>
+        <w:t xml:space="preserve"> là các thông tin chi tiết về lệnh đó</w:t>
       </w:r>
     </w:p>
     <w:p>
@@ -2523,13 +1965,7 @@
         </w:numPr>
       </w:pPr>
       <w:r>
-        <w:t>Key c</w:t>
-      </w:r>
-      <w:r>
-        <w:t>ủ</w:t>
-      </w:r>
-      <w:r>
-        <w:t xml:space="preserve">a </w:t>
+        <w:t xml:space="preserve">Key của </w:t>
       </w:r>
       <w:r>
         <w:rPr>
@@ -2538,25 +1974,7 @@
         <w:t>listCmd</w:t>
       </w:r>
       <w:r>
-        <w:t xml:space="preserve"> là ki</w:t>
-      </w:r>
-      <w:r>
-        <w:t>ể</w:t>
-      </w:r>
-      <w:r>
-        <w:t>u chu</w:t>
-      </w:r>
-      <w:r>
-        <w:t>ỗ</w:t>
-      </w:r>
-      <w:r>
-        <w:t>i, là câu l</w:t>
-      </w:r>
-      <w:r>
-        <w:t>ệ</w:t>
-      </w:r>
-      <w:r>
-        <w:t>nh.</w:t>
+        <w:t xml:space="preserve"> là kiểu chuỗi, là câu lệnh.</w:t>
       </w:r>
     </w:p>
     <w:p>
@@ -2568,13 +1986,7 @@
         </w:numPr>
       </w:pPr>
       <w:r>
-        <w:t>Value c</w:t>
-      </w:r>
-      <w:r>
-        <w:t>ủ</w:t>
-      </w:r>
-      <w:r>
-        <w:t xml:space="preserve">a </w:t>
+        <w:t xml:space="preserve">Value của </w:t>
       </w:r>
       <w:r>
         <w:rPr>
@@ -2583,13 +1995,7 @@
         <w:t>listCmd</w:t>
       </w:r>
       <w:r>
-        <w:t xml:space="preserve"> là m</w:t>
-      </w:r>
-      <w:r>
-        <w:t>ộ</w:t>
-      </w:r>
-      <w:r>
-        <w:t xml:space="preserve">t </w:t>
+        <w:t xml:space="preserve"> là một </w:t>
       </w:r>
       <w:r>
         <w:rPr>
@@ -2598,19 +2004,7 @@
         <w:t>struct</w:t>
       </w:r>
       <w:r>
-        <w:t xml:space="preserve"> g</w:t>
-      </w:r>
-      <w:r>
-        <w:t>ồ</w:t>
-      </w:r>
-      <w:r>
-        <w:t>m syntax câu l</w:t>
-      </w:r>
-      <w:r>
-        <w:t>ệ</w:t>
-      </w:r>
-      <w:r>
-        <w:t>nh (</w:t>
+        <w:t xml:space="preserve"> gồm syntax câu lệnh (</w:t>
       </w:r>
       <w:r>
         <w:rPr>
@@ -2619,13 +2013,7 @@
         <w:t>title</w:t>
       </w:r>
       <w:r>
-        <w:t>) và thông tin chi ti</w:t>
-      </w:r>
-      <w:r>
-        <w:t>ế</w:t>
-      </w:r>
-      <w:r>
-        <w:t>t (</w:t>
+        <w:t>) và thông tin chi tiết (</w:t>
       </w:r>
       <w:r>
         <w:rPr>
@@ -2642,19 +2030,7 @@
         <w:pStyle w:val="FirstParagraph"/>
       </w:pPr>
       <w:r>
-        <w:t>Các l</w:t>
-      </w:r>
-      <w:r>
-        <w:t>ệ</w:t>
-      </w:r>
-      <w:r>
-        <w:t>nh bao g</w:t>
-      </w:r>
-      <w:r>
-        <w:t>ồ</w:t>
-      </w:r>
-      <w:r>
-        <w:t>m</w:t>
+        <w:t>Các lệnh bao gồm</w:t>
       </w:r>
     </w:p>
     <w:p>
@@ -2687,13 +2063,7 @@
         <w:t>ls</w:t>
       </w:r>
       <w:r>
-        <w:t xml:space="preserve"> ho</w:t>
-      </w:r>
-      <w:r>
-        <w:t>ặ</w:t>
-      </w:r>
-      <w:r>
-        <w:t xml:space="preserve">c </w:t>
+        <w:t xml:space="preserve"> hoặc </w:t>
       </w:r>
       <w:r>
         <w:rPr>
@@ -2717,13 +2087,7 @@
         <w:t>dir</w:t>
       </w:r>
       <w:r>
-        <w:t xml:space="preserve"> ho</w:t>
-      </w:r>
-      <w:r>
-        <w:t>ặ</w:t>
-      </w:r>
-      <w:r>
-        <w:t xml:space="preserve">c </w:t>
+        <w:t xml:space="preserve"> hoặc </w:t>
       </w:r>
       <w:r>
         <w:rPr>
@@ -2943,13 +2307,7 @@
         <w:t>help [cmd name]</w:t>
       </w:r>
       <w:r>
-        <w:t xml:space="preserve"> ho</w:t>
-      </w:r>
-      <w:r>
-        <w:t>ặ</w:t>
-      </w:r>
-      <w:r>
-        <w:t xml:space="preserve">c </w:t>
+        <w:t xml:space="preserve"> hoặc </w:t>
       </w:r>
       <w:r>
         <w:rPr>
@@ -3008,21 +2366,9 @@
         <w:pStyle w:val="FirstParagraph"/>
       </w:pPr>
       <w:r>
-        <w:t>Chi ti</w:t>
-      </w:r>
-      <w:r>
-        <w:t>ế</w:t>
-      </w:r>
-      <w:r>
-        <w:t>t hơn t</w:t>
-      </w:r>
-      <w:r>
-        <w:t>ạ</w:t>
-      </w:r>
-      <w:r>
-        <w:t xml:space="preserve">i </w:t>
-      </w:r>
-      <w:hyperlink r:id="rId10" w:anchor="listCmd">
+        <w:t xml:space="preserve">Chi tiết hơn tại </w:t>
+      </w:r>
+      <w:hyperlink r:id="rId10">
         <w:r>
           <w:rPr>
             <w:rStyle w:val="Hyperlink"/>
@@ -3041,20 +2387,11 @@
       <w:pPr>
         <w:pStyle w:val="Heading3"/>
       </w:pPr>
-      <w:bookmarkStart w:id="8" w:name="các-hằng-số"/>
-      <w:r>
-        <w:t>3. CÁC H</w:t>
-      </w:r>
-      <w:r>
-        <w:t>Ằ</w:t>
-      </w:r>
-      <w:r>
-        <w:t>NG S</w:t>
-      </w:r>
-      <w:r>
-        <w:t>Ố</w:t>
-      </w:r>
-      <w:bookmarkEnd w:id="8"/>
+      <w:bookmarkStart w:id="9" w:name="các-hằng-số"/>
+      <w:r>
+        <w:t>3. CÁC HẰNG SỐ</w:t>
+      </w:r>
+      <w:bookmarkEnd w:id="9"/>
     </w:p>
     <w:p>
       <w:pPr>
@@ -3070,16 +2407,7 @@
         <w:t>Các status code</w:t>
       </w:r>
       <w:r>
-        <w:t xml:space="preserve"> Các status code đư</w:t>
-      </w:r>
-      <w:r>
-        <w:t>ợ</w:t>
-      </w:r>
-      <w:r>
-        <w:t xml:space="preserve">c </w:t>
-      </w:r>
-      <w:r>
-        <w:t xml:space="preserve">lưu trong </w:t>
+        <w:t xml:space="preserve"> Các status code được lưu trong </w:t>
       </w:r>
       <w:r>
         <w:rPr>
@@ -3128,64 +2456,10 @@
         <w:rPr>
           <w:b/>
         </w:rPr>
-        <w:t>H</w:t>
-      </w:r>
-      <w:r>
-        <w:rPr>
-          <w:b/>
-        </w:rPr>
-        <w:t>ằ</w:t>
-      </w:r>
-      <w:r>
-        <w:rPr>
-          <w:b/>
-        </w:rPr>
-        <w:t>ng s</w:t>
-      </w:r>
-      <w:r>
-        <w:rPr>
-          <w:b/>
-        </w:rPr>
-        <w:t>ố</w:t>
-      </w:r>
-      <w:r>
-        <w:rPr>
-          <w:b/>
-        </w:rPr>
-        <w:t xml:space="preserve"> tr</w:t>
-      </w:r>
-      <w:r>
-        <w:rPr>
-          <w:b/>
-        </w:rPr>
-        <w:t>ạ</w:t>
-      </w:r>
-      <w:r>
-        <w:rPr>
-          <w:b/>
-        </w:rPr>
-        <w:t>ng thái m</w:t>
-      </w:r>
-      <w:r>
-        <w:rPr>
-          <w:b/>
-        </w:rPr>
-        <w:t>ở</w:t>
-      </w:r>
-      <w:r>
-        <w:rPr>
-          <w:b/>
-        </w:rPr>
-        <w:t xml:space="preserve"> port</w:t>
-      </w:r>
-      <w:r>
-        <w:t xml:space="preserve">  Bao g</w:t>
-      </w:r>
-      <w:r>
-        <w:t>ồ</w:t>
-      </w:r>
-      <w:r>
-        <w:t>m active và passive</w:t>
+        <w:t>Hằng số trạng thái mở port</w:t>
+      </w:r>
+      <w:r>
+        <w:t xml:space="preserve">  Bao gồm active và passive</w:t>
       </w:r>
     </w:p>
     <w:p>
@@ -3205,13 +2479,7 @@
         <w:t>const int</w:t>
       </w:r>
       <w:r>
-        <w:t xml:space="preserve"> đư</w:t>
-      </w:r>
-      <w:r>
-        <w:t>ợ</w:t>
-      </w:r>
-      <w:r>
-        <w:t xml:space="preserve">c define bên trong </w:t>
+        <w:t xml:space="preserve"> được define bên trong </w:t>
       </w:r>
       <w:r>
         <w:rPr>
@@ -3268,19 +2536,7 @@
         <w:t>FTPDataMode::DEFAULT = PASSIVE</w:t>
       </w:r>
       <w:r>
-        <w:t xml:space="preserve"> (M</w:t>
-      </w:r>
-      <w:r>
-        <w:t>ặ</w:t>
-      </w:r>
-      <w:r>
-        <w:t>c đ</w:t>
-      </w:r>
-      <w:r>
-        <w:t>ị</w:t>
-      </w:r>
-      <w:r>
-        <w:t>nh là passive)</w:t>
+        <w:t xml:space="preserve"> (Mặc định là passive)</w:t>
       </w:r>
     </w:p>
     <w:p>
@@ -3294,118 +2550,10 @@
         <w:rPr>
           <w:b/>
         </w:rPr>
-        <w:t>H</w:t>
-      </w:r>
-      <w:r>
-        <w:rPr>
-          <w:b/>
-        </w:rPr>
-        <w:t>ằ</w:t>
-      </w:r>
-      <w:r>
-        <w:rPr>
-          <w:b/>
-        </w:rPr>
-        <w:t>ng s</w:t>
-      </w:r>
-      <w:r>
-        <w:rPr>
-          <w:b/>
-        </w:rPr>
-        <w:t>ố</w:t>
-      </w:r>
-      <w:r>
-        <w:rPr>
-          <w:b/>
-        </w:rPr>
-        <w:t xml:space="preserve"> tr</w:t>
-      </w:r>
-      <w:r>
-        <w:rPr>
-          <w:b/>
-        </w:rPr>
-        <w:t>ạ</w:t>
-      </w:r>
-      <w:r>
-        <w:rPr>
-          <w:b/>
-        </w:rPr>
-        <w:t>ng thái truy</w:t>
-      </w:r>
-      <w:r>
-        <w:rPr>
-          <w:b/>
-        </w:rPr>
-        <w:t>ề</w:t>
-      </w:r>
-      <w:r>
-        <w:rPr>
-          <w:b/>
-        </w:rPr>
-        <w:t>n d</w:t>
-      </w:r>
-      <w:r>
-        <w:rPr>
-          <w:b/>
-        </w:rPr>
-        <w:t>ữ</w:t>
-      </w:r>
-      <w:r>
-        <w:rPr>
-          <w:b/>
-        </w:rPr>
-        <w:t xml:space="preserve"> li</w:t>
-      </w:r>
-      <w:r>
-        <w:rPr>
-          <w:b/>
-        </w:rPr>
-        <w:t>ệ</w:t>
-      </w:r>
-      <w:r>
-        <w:rPr>
-          <w:b/>
-        </w:rPr>
-        <w:t>u</w:t>
-      </w:r>
-      <w:r>
-        <w:t xml:space="preserve">  Bao g</w:t>
-      </w:r>
-      <w:r>
-        <w:t>ồ</w:t>
-      </w:r>
-      <w:r>
-        <w:t>m mode ASCII (truy</w:t>
-      </w:r>
-      <w:r>
-        <w:t>ề</w:t>
-      </w:r>
-      <w:r>
-        <w:t>n nh</w:t>
-      </w:r>
-      <w:r>
-        <w:t>ữ</w:t>
-      </w:r>
-      <w:r>
-        <w:t>ng file text) và mode BINARY (truy</w:t>
-      </w:r>
-      <w:r>
-        <w:t>ề</w:t>
-      </w:r>
-      <w:r>
-        <w:t>n nh</w:t>
-      </w:r>
-      <w:r>
-        <w:t>ữ</w:t>
-      </w:r>
-      <w:r>
-        <w:t>ng file nh</w:t>
-      </w:r>
-      <w:r>
-        <w:t>ị</w:t>
-      </w:r>
-      <w:r>
-        <w:t xml:space="preserve"> phân)</w:t>
+        <w:t>Hằng số trạng thái truyền dữ liệu</w:t>
+      </w:r>
+      <w:r>
+        <w:t xml:space="preserve">  Bao gồm mode ASCII (truyền những file text) và mode BINARY (truyền những file nhị phân)</w:t>
       </w:r>
     </w:p>
     <w:p>
@@ -3416,13 +2564,7 @@
         </w:numPr>
       </w:pPr>
       <w:r>
-        <w:t>Đ</w:t>
-      </w:r>
-      <w:r>
-        <w:t>ị</w:t>
-      </w:r>
-      <w:r>
-        <w:t xml:space="preserve">nh nghĩa trong </w:t>
+        <w:t xml:space="preserve">Định nghĩa trong </w:t>
       </w:r>
       <w:r>
         <w:rPr>
@@ -3467,19 +2609,7 @@
         </w:numPr>
       </w:pPr>
       <w:r>
-        <w:t>M</w:t>
-      </w:r>
-      <w:r>
-        <w:t>ặ</w:t>
-      </w:r>
-      <w:r>
-        <w:t>c đ</w:t>
-      </w:r>
-      <w:r>
-        <w:t>ị</w:t>
-      </w:r>
-      <w:r>
-        <w:t xml:space="preserve">nh </w:t>
+        <w:t xml:space="preserve">Mặc định </w:t>
       </w:r>
       <w:r>
         <w:rPr>
@@ -3491,7 +2621,7 @@
     <w:p>
       <w:r>
         <w:pict>
-          <v:rect id="_x0000_i1027" style="width:0;height:1.5pt" o:hralign="center" o:hrstd="t" o:hr="t"/>
+          <v:rect id="_x0000_i1028" style="width:0;height:1.5pt" o:hralign="center" o:hrstd="t" o:hr="t"/>
         </w:pict>
       </w:r>
     </w:p>
@@ -3502,66 +2632,20 @@
     </w:p>
     <w:p>
       <w:pPr>
-        <w:rPr>
-          <w:rFonts w:asciiTheme="majorHAnsi" w:eastAsiaTheme="majorEastAsia" w:hAnsiTheme="majorHAnsi" w:cstheme="majorBidi"/>
-          <w:b/>
-          <w:bCs/>
-          <w:color w:val="4F81BD" w:themeColor="accent1"/>
-          <w:sz w:val="28"/>
-          <w:szCs w:val="28"/>
-        </w:rPr>
-      </w:pPr>
-      <w:bookmarkStart w:id="9" w:name="cấu-trúc-class-eptipi"/>
-      <w:r>
-        <w:br w:type="page"/>
-      </w:r>
-    </w:p>
-    <w:p>
-      <w:pPr>
         <w:pStyle w:val="Heading3"/>
       </w:pPr>
-      <w:r>
-        <w:lastRenderedPageBreak/>
-        <w:t>4. C</w:t>
-      </w:r>
-      <w:r>
-        <w:t>Ấ</w:t>
-      </w:r>
-      <w:r>
-        <w:t>U TRÚC CLASS EPTIPI</w:t>
-      </w:r>
-      <w:bookmarkEnd w:id="9"/>
+      <w:bookmarkStart w:id="10" w:name="cấu-trúc-class-eptipi"/>
+      <w:r>
+        <w:t>4. CẤU TRÚC CLASS EPTIPI</w:t>
+      </w:r>
+      <w:bookmarkEnd w:id="10"/>
     </w:p>
     <w:p>
       <w:pPr>
         <w:pStyle w:val="FirstParagraph"/>
       </w:pPr>
       <w:r>
-        <w:t>Dùng đ</w:t>
-      </w:r>
-      <w:r>
-        <w:t>ể</w:t>
-      </w:r>
-      <w:r>
-        <w:t xml:space="preserve"> x</w:t>
-      </w:r>
-      <w:r>
-        <w:t>ử</w:t>
-      </w:r>
-      <w:r>
-        <w:t xml:space="preserve"> lý các câu l</w:t>
-      </w:r>
-      <w:r>
-        <w:t>ệ</w:t>
-      </w:r>
-      <w:r>
-        <w:t>nh và các giao th</w:t>
-      </w:r>
-      <w:r>
-        <w:t>ứ</w:t>
-      </w:r>
-      <w:r>
-        <w:t>c ftp nhanh hơn</w:t>
+        <w:t>Dùng để xử lý các câu lệnh và các giao thức ftp nhanh hơn</w:t>
       </w:r>
     </w:p>
     <w:p>
@@ -3569,31 +2653,7 @@
         <w:pStyle w:val="BodyText"/>
       </w:pPr>
       <w:r>
-        <w:t>Ch</w:t>
-      </w:r>
-      <w:r>
-        <w:t>ứ</w:t>
-      </w:r>
-      <w:r>
-        <w:t>a thông tin socket k</w:t>
-      </w:r>
-      <w:r>
-        <w:t>ế</w:t>
-      </w:r>
-      <w:r>
-        <w:t>t n</w:t>
-      </w:r>
-      <w:r>
-        <w:t>ố</w:t>
-      </w:r>
-      <w:r>
-        <w:t>i đ</w:t>
-      </w:r>
-      <w:r>
-        <w:t>ế</w:t>
-      </w:r>
-      <w:r>
-        <w:t>n server</w:t>
+        <w:t>Chứa thông tin socket kết nối đến server</w:t>
       </w:r>
     </w:p>
     <w:p>
@@ -3601,31 +2661,7 @@
         <w:pStyle w:val="BodyText"/>
       </w:pPr>
       <w:r>
-        <w:t>X</w:t>
-      </w:r>
-      <w:r>
-        <w:t>ử</w:t>
-      </w:r>
-      <w:r>
-        <w:t xml:space="preserve"> lý các hàm nh</w:t>
-      </w:r>
-      <w:r>
-        <w:t>ậ</w:t>
-      </w:r>
-      <w:r>
-        <w:t>n vào t</w:t>
-      </w:r>
-      <w:r>
-        <w:t>ừ</w:t>
-      </w:r>
-      <w:r>
-        <w:t xml:space="preserve"> ngư</w:t>
-      </w:r>
-      <w:r>
-        <w:t>ờ</w:t>
-      </w:r>
-      <w:r>
-        <w:t>i dùng (</w:t>
+        <w:t>Xử lý các hàm nhận vào từ người dùng (</w:t>
       </w:r>
       <w:r>
         <w:rPr>
@@ -3646,38 +2682,14 @@
           <w:rPr>
             <w:rStyle w:val="Hyperlink"/>
           </w:rPr>
-          <w:t>Chi ti</w:t>
-        </w:r>
-        <w:r>
-          <w:rPr>
-            <w:rStyle w:val="Hyperlink"/>
-          </w:rPr>
-          <w:t>ế</w:t>
-        </w:r>
-        <w:r>
-          <w:rPr>
-            <w:rStyle w:val="Hyperlink"/>
-          </w:rPr>
-          <w:t>t v</w:t>
-        </w:r>
-        <w:r>
-          <w:rPr>
-            <w:rStyle w:val="Hyperlink"/>
-          </w:rPr>
-          <w:t>ề</w:t>
-        </w:r>
-        <w:r>
-          <w:rPr>
-            <w:rStyle w:val="Hyperlink"/>
-          </w:rPr>
-          <w:t xml:space="preserve"> class Eptipi</w:t>
+          <w:t>Chi tiết về class Eptipi</w:t>
         </w:r>
       </w:hyperlink>
     </w:p>
     <w:p>
       <w:r>
         <w:pict>
-          <v:rect id="_x0000_i1028" style="width:0;height:1.5pt" o:hralign="center" o:hrstd="t" o:hr="t"/>
+          <v:rect id="_x0000_i1029" style="width:0;height:1.5pt" o:hralign="center" o:hrstd="t" o:hr="t"/>
         </w:pict>
       </w:r>
     </w:p>
@@ -3689,343 +2701,134 @@
         <w:rPr>
           <w:b/>
         </w:rPr>
-        <w:t>BI</w:t>
-      </w:r>
-      <w:r>
-        <w:rPr>
-          <w:b/>
-        </w:rPr>
-        <w:t>Ế</w:t>
-      </w:r>
-      <w:r>
-        <w:rPr>
-          <w:b/>
-        </w:rPr>
-        <w:t>N D</w:t>
-      </w:r>
-      <w:r>
-        <w:rPr>
-          <w:b/>
-        </w:rPr>
-        <w:t>Ữ</w:t>
-      </w:r>
-      <w:r>
-        <w:rPr>
-          <w:b/>
-        </w:rPr>
-        <w:t xml:space="preserve"> LI</w:t>
-      </w:r>
-      <w:r>
-        <w:rPr>
-          <w:b/>
-        </w:rPr>
-        <w:t>Ệ</w:t>
-      </w:r>
-      <w:r>
-        <w:rPr>
-          <w:b/>
-        </w:rPr>
-        <w:t>U</w:t>
+        <w:t>BIẾN DỮ LIỆU</w:t>
       </w:r>
     </w:p>
     <w:p>
       <w:pPr>
         <w:pStyle w:val="Heading3"/>
       </w:pPr>
-      <w:bookmarkStart w:id="10" w:name="stdwstring-server_addr"/>
-      <w:r>
-        <w:rPr>
-          <w:rStyle w:val="VerbatimChar"/>
-        </w:rPr>
+      <w:bookmarkStart w:id="11" w:name="stdwstring-server_addr"/>
+      <w:r>
+        <w:rPr>
+          <w:rStyle w:val="VerbatimChar"/>
+        </w:rPr>
+        <w:lastRenderedPageBreak/>
         <w:t>std::wstring server_addr</w:t>
       </w:r>
-      <w:bookmarkEnd w:id="10"/>
+      <w:bookmarkEnd w:id="11"/>
     </w:p>
     <w:p>
       <w:pPr>
         <w:pStyle w:val="FirstParagraph"/>
       </w:pPr>
       <w:r>
-        <w:t>Lưu đ</w:t>
-      </w:r>
-      <w:r>
-        <w:t>ị</w:t>
-      </w:r>
-      <w:r>
-        <w:t>a ch</w:t>
-      </w:r>
-      <w:r>
-        <w:t>ỉ</w:t>
-      </w:r>
-      <w:r>
-        <w:t xml:space="preserve"> server dư</w:t>
-      </w:r>
-      <w:r>
-        <w:t>ớ</w:t>
-      </w:r>
-      <w:r>
-        <w:t>i d</w:t>
-      </w:r>
-      <w:r>
-        <w:t>ạ</w:t>
-      </w:r>
-      <w:r>
-        <w:t>ng IP</w:t>
+        <w:t>Lưu địa chỉ server dưới dạng IP</w:t>
       </w:r>
     </w:p>
     <w:p>
       <w:pPr>
         <w:pStyle w:val="Heading3"/>
       </w:pPr>
-      <w:bookmarkStart w:id="11" w:name="stdstring-client_addr"/>
+      <w:bookmarkStart w:id="12" w:name="stdstring-client_addr"/>
       <w:r>
         <w:rPr>
           <w:rStyle w:val="VerbatimChar"/>
         </w:rPr>
         <w:t>std::string client_addr</w:t>
       </w:r>
-      <w:bookmarkEnd w:id="11"/>
+      <w:bookmarkEnd w:id="12"/>
     </w:p>
     <w:p>
       <w:pPr>
         <w:pStyle w:val="FirstParagraph"/>
       </w:pPr>
       <w:r>
-        <w:t>Lưu đ</w:t>
-      </w:r>
-      <w:r>
-        <w:t>ị</w:t>
-      </w:r>
-      <w:r>
-        <w:t>a ch</w:t>
-      </w:r>
-      <w:r>
-        <w:t>ỉ</w:t>
-      </w:r>
-      <w:r>
-        <w:t xml:space="preserve"> client đ</w:t>
-      </w:r>
-      <w:r>
-        <w:t>ể</w:t>
-      </w:r>
-      <w:r>
-        <w:t xml:space="preserve"> s</w:t>
-      </w:r>
-      <w:r>
-        <w:t>ử</w:t>
-      </w:r>
-      <w:r>
-        <w:t xml:space="preserve"> d</w:t>
-      </w:r>
-      <w:r>
-        <w:t>ụ</w:t>
-      </w:r>
-      <w:r>
-        <w:t>ng cho mode Active</w:t>
+        <w:t>Lưu địa chỉ client để sử dụng cho mode Active</w:t>
       </w:r>
     </w:p>
     <w:p>
       <w:pPr>
         <w:pStyle w:val="Heading3"/>
       </w:pPr>
-      <w:bookmarkStart w:id="12" w:name="stdstring-returnstr"/>
+      <w:bookmarkStart w:id="13" w:name="stdstring-returnstr"/>
       <w:r>
         <w:rPr>
           <w:rStyle w:val="VerbatimChar"/>
         </w:rPr>
         <w:t>std::string returnStr</w:t>
       </w:r>
-      <w:bookmarkEnd w:id="12"/>
+      <w:bookmarkEnd w:id="13"/>
     </w:p>
     <w:p>
       <w:pPr>
         <w:pStyle w:val="FirstParagraph"/>
       </w:pPr>
       <w:r>
-        <w:t>Lưu chu</w:t>
-      </w:r>
-      <w:r>
-        <w:t>ỗ</w:t>
-      </w:r>
-      <w:r>
-        <w:t>i tr</w:t>
-      </w:r>
-      <w:r>
-        <w:t>ả</w:t>
-      </w:r>
-      <w:r>
-        <w:t xml:space="preserve"> v</w:t>
-      </w:r>
-      <w:r>
-        <w:t>ề</w:t>
-      </w:r>
-      <w:r>
-        <w:t xml:space="preserve"> t</w:t>
-      </w:r>
-      <w:r>
-        <w:t>ừ</w:t>
-      </w:r>
-      <w:r>
-        <w:t xml:space="preserve"> server</w:t>
+        <w:t>Lưu chuỗi trả về từ server</w:t>
       </w:r>
     </w:p>
     <w:p>
       <w:pPr>
         <w:pStyle w:val="Heading3"/>
       </w:pPr>
-      <w:bookmarkStart w:id="13" w:name="int-returncode"/>
-      <w:r>
-        <w:rPr>
-          <w:rStyle w:val="VerbatimChar"/>
-        </w:rPr>
-        <w:t>int</w:t>
-      </w:r>
-      <w:r>
-        <w:rPr>
-          <w:rStyle w:val="VerbatimChar"/>
-        </w:rPr>
-        <w:t xml:space="preserve"> returnCode</w:t>
-      </w:r>
-      <w:bookmarkEnd w:id="13"/>
+      <w:bookmarkStart w:id="14" w:name="int-returncode"/>
+      <w:r>
+        <w:rPr>
+          <w:rStyle w:val="VerbatimChar"/>
+        </w:rPr>
+        <w:t>int returnCode</w:t>
+      </w:r>
+      <w:bookmarkEnd w:id="14"/>
     </w:p>
     <w:p>
       <w:pPr>
         <w:pStyle w:val="FirstParagraph"/>
       </w:pPr>
       <w:r>
-        <w:t>Lưu return code tr</w:t>
-      </w:r>
-      <w:r>
-        <w:t>ả</w:t>
-      </w:r>
-      <w:r>
-        <w:t xml:space="preserve"> v</w:t>
-      </w:r>
-      <w:r>
-        <w:t>ề</w:t>
-      </w:r>
-      <w:r>
-        <w:t xml:space="preserve"> t</w:t>
-      </w:r>
-      <w:r>
-        <w:t>ừ</w:t>
-      </w:r>
-      <w:r>
-        <w:t xml:space="preserve"> server M</w:t>
-      </w:r>
-      <w:r>
-        <w:t>ặ</w:t>
-      </w:r>
-      <w:r>
-        <w:t>c đ</w:t>
-      </w:r>
-      <w:r>
-        <w:t>ị</w:t>
-      </w:r>
-      <w:r>
-        <w:t>nh là -1</w:t>
+        <w:t>Lưu return code trả về từ server Mặc định là -1</w:t>
       </w:r>
     </w:p>
     <w:p>
       <w:pPr>
         <w:pStyle w:val="Heading3"/>
       </w:pPr>
-      <w:bookmarkStart w:id="14" w:name="int-returnport"/>
+      <w:bookmarkStart w:id="15" w:name="int-returnport"/>
       <w:r>
         <w:rPr>
           <w:rStyle w:val="VerbatimChar"/>
         </w:rPr>
         <w:t>int returnPort</w:t>
       </w:r>
-      <w:bookmarkEnd w:id="14"/>
+      <w:bookmarkEnd w:id="15"/>
     </w:p>
     <w:p>
       <w:pPr>
         <w:pStyle w:val="FirstParagraph"/>
       </w:pPr>
       <w:r>
-        <w:t>Lưu port tr</w:t>
-      </w:r>
-      <w:r>
-        <w:t>ả</w:t>
-      </w:r>
-      <w:r>
-        <w:t xml:space="preserve"> v</w:t>
-      </w:r>
-      <w:r>
-        <w:t>ề</w:t>
-      </w:r>
-      <w:r>
-        <w:t xml:space="preserve"> t</w:t>
-      </w:r>
-      <w:r>
-        <w:t>ừ</w:t>
-      </w:r>
-      <w:r>
-        <w:t xml:space="preserve"> server (n</w:t>
-      </w:r>
-      <w:r>
-        <w:t>ế</w:t>
-      </w:r>
-      <w:r>
-        <w:t>u có) M</w:t>
-      </w:r>
-      <w:r>
-        <w:t>ặ</w:t>
-      </w:r>
-      <w:r>
-        <w:t>c đ</w:t>
-      </w:r>
-      <w:r>
-        <w:t>ị</w:t>
-      </w:r>
-      <w:r>
-        <w:t>nh là -1</w:t>
+        <w:t>Lưu port trả về từ server (nếu có) Mặc định là -1</w:t>
       </w:r>
     </w:p>
     <w:p>
       <w:pPr>
         <w:pStyle w:val="Heading3"/>
       </w:pPr>
-      <w:bookmarkStart w:id="15" w:name="uchar-datamode"/>
+      <w:bookmarkStart w:id="16" w:name="uchar-datamode"/>
       <w:r>
         <w:rPr>
           <w:rStyle w:val="VerbatimChar"/>
         </w:rPr>
         <w:t>UCHAR dataMode</w:t>
       </w:r>
-      <w:bookmarkEnd w:id="15"/>
+      <w:bookmarkEnd w:id="16"/>
     </w:p>
     <w:p>
       <w:pPr>
         <w:pStyle w:val="FirstParagraph"/>
       </w:pPr>
       <w:r>
-        <w:t>Lưu tr</w:t>
-      </w:r>
-      <w:r>
-        <w:t>ạ</w:t>
-      </w:r>
-      <w:r>
-        <w:t>ng thái m</w:t>
-      </w:r>
-      <w:r>
-        <w:t>ở</w:t>
-      </w:r>
-      <w:r>
-        <w:t xml:space="preserve"> data connect là passive hay active M</w:t>
-      </w:r>
-      <w:r>
-        <w:t>ặ</w:t>
-      </w:r>
-      <w:r>
-        <w:t>c đ</w:t>
-      </w:r>
-      <w:r>
-        <w:t>ị</w:t>
-      </w:r>
-      <w:r>
-        <w:t xml:space="preserve">nh là </w:t>
+        <w:t xml:space="preserve">Lưu trạng thái mở data connect là passive hay active Mặc định là </w:t>
       </w:r>
       <w:hyperlink w:anchor="FTPDataMode">
         <w:r>
@@ -4046,57 +2849,21 @@
       <w:pPr>
         <w:pStyle w:val="Heading3"/>
       </w:pPr>
-      <w:bookmarkStart w:id="16" w:name="uchar-filemode"/>
+      <w:bookmarkStart w:id="17" w:name="uchar-filemode"/>
       <w:r>
         <w:rPr>
           <w:rStyle w:val="VerbatimChar"/>
         </w:rPr>
         <w:t>UCHAR fileMode</w:t>
       </w:r>
-      <w:bookmarkEnd w:id="16"/>
+      <w:bookmarkEnd w:id="17"/>
     </w:p>
     <w:p>
       <w:pPr>
         <w:pStyle w:val="FirstParagraph"/>
       </w:pPr>
       <w:r>
-        <w:t>Lưu tr</w:t>
-      </w:r>
-      <w:r>
-        <w:t>ạ</w:t>
-      </w:r>
-      <w:r>
-        <w:t>ng thái truy</w:t>
-      </w:r>
-      <w:r>
-        <w:t>ề</w:t>
-      </w:r>
-      <w:r>
-        <w:t>n d</w:t>
-      </w:r>
-      <w:r>
-        <w:t>ữ</w:t>
-      </w:r>
-      <w:r>
-        <w:t xml:space="preserve"> li</w:t>
-      </w:r>
-      <w:r>
-        <w:t>ệ</w:t>
-      </w:r>
-      <w:r>
-        <w:t>u là Binary hay ASCII M</w:t>
-      </w:r>
-      <w:r>
-        <w:t>ặ</w:t>
-      </w:r>
-      <w:r>
-        <w:t>c đ</w:t>
-      </w:r>
-      <w:r>
-        <w:t>ị</w:t>
-      </w:r>
-      <w:r>
-        <w:t xml:space="preserve">nh là </w:t>
+        <w:t xml:space="preserve">Lưu trạng thái truyền dữ liệu là Binary hay ASCII Mặc định là </w:t>
       </w:r>
       <w:hyperlink w:anchor="FTPFileMode">
         <w:r>
@@ -4116,255 +2883,6 @@
     <w:p>
       <w:r>
         <w:pict>
-          <v:rect id="_x0000_i1029" style="width:0;height:1.5pt" o:hralign="center" o:hrstd="t" o:hr="t"/>
-        </w:pict>
-      </w:r>
-    </w:p>
-    <w:p>
-      <w:pPr>
-        <w:pStyle w:val="FirstParagraph"/>
-      </w:pPr>
-      <w:r>
-        <w:rPr>
-          <w:b/>
-        </w:rPr>
-        <w:t>CÁC HÀM X</w:t>
-      </w:r>
-      <w:r>
-        <w:rPr>
-          <w:b/>
-        </w:rPr>
-        <w:t>Ử</w:t>
-      </w:r>
-      <w:r>
-        <w:rPr>
-          <w:b/>
-        </w:rPr>
-        <w:t xml:space="preserve"> LÝ</w:t>
-      </w:r>
-    </w:p>
-    <w:p>
-      <w:pPr>
-        <w:pStyle w:val="Heading3"/>
-      </w:pPr>
-      <w:bookmarkStart w:id="17" w:name="bool-eptipihandlecmdstdstring-cmd"/>
-      <w:r>
-        <w:t>bool</w:t>
-      </w:r>
-      <w:r>
-        <w:t xml:space="preserve"> </w:t>
-      </w:r>
-      <w:r>
-        <w:rPr>
-          <w:rStyle w:val="VerbatimChar"/>
-        </w:rPr>
-        <w:t>Eptipi::handleCmd(std::string cmd)</w:t>
-      </w:r>
-      <w:bookmarkEnd w:id="17"/>
-    </w:p>
-    <w:p>
-      <w:pPr>
-        <w:pStyle w:val="FirstParagraph"/>
-      </w:pPr>
-      <w:r>
-        <w:t>X</w:t>
-      </w:r>
-      <w:r>
-        <w:t>ử</w:t>
-      </w:r>
-      <w:r>
-        <w:t xml:space="preserve"> lý chu</w:t>
-      </w:r>
-      <w:r>
-        <w:t>ỗ</w:t>
-      </w:r>
-      <w:r>
-        <w:t>i l</w:t>
-      </w:r>
-      <w:r>
-        <w:t>ệ</w:t>
-      </w:r>
-      <w:r>
-        <w:t xml:space="preserve">nh </w:t>
-      </w:r>
-      <w:r>
-        <w:rPr>
-          <w:rStyle w:val="VerbatimChar"/>
-        </w:rPr>
-        <w:t>cmd</w:t>
-      </w:r>
-      <w:r>
-        <w:t xml:space="preserve"> truy</w:t>
-      </w:r>
-      <w:r>
-        <w:t>ề</w:t>
-      </w:r>
-      <w:r>
-        <w:t>n vào</w:t>
-      </w:r>
-    </w:p>
-    <w:p>
-      <w:pPr>
-        <w:pStyle w:val="Heading3"/>
-      </w:pPr>
-      <w:bookmarkStart w:id="18" w:name="void-eptipiconnectconst-wchar_t"/>
-      <w:r>
-        <w:t>void</w:t>
-      </w:r>
-      <w:r>
-        <w:t xml:space="preserve"> </w:t>
-      </w:r>
-      <w:r>
-        <w:rPr>
-          <w:rStyle w:val="VerbatimChar"/>
-        </w:rPr>
-        <w:t xml:space="preserve">Eptipi::connect(const </w:t>
-      </w:r>
-      <w:r>
-        <w:rPr>
-          <w:rStyle w:val="VerbatimChar"/>
-        </w:rPr>
-        <w:t>wchar_t *)</w:t>
-      </w:r>
-      <w:bookmarkEnd w:id="18"/>
-    </w:p>
-    <w:p>
-      <w:pPr>
-        <w:pStyle w:val="FirstParagraph"/>
-      </w:pPr>
-      <w:r>
-        <w:t>K</w:t>
-      </w:r>
-      <w:r>
-        <w:t>ế</w:t>
-      </w:r>
-      <w:r>
-        <w:t>t n</w:t>
-      </w:r>
-      <w:r>
-        <w:t>ố</w:t>
-      </w:r>
-      <w:r>
-        <w:t>i đ</w:t>
-      </w:r>
-      <w:r>
-        <w:t>ế</w:t>
-      </w:r>
-      <w:r>
-        <w:t>n chu</w:t>
-      </w:r>
-      <w:r>
-        <w:t>ỗ</w:t>
-      </w:r>
-      <w:r>
-        <w:t>i đ</w:t>
-      </w:r>
-      <w:r>
-        <w:t>ị</w:t>
-      </w:r>
-      <w:r>
-        <w:t>a ch</w:t>
-      </w:r>
-      <w:r>
-        <w:t>ỉ</w:t>
-      </w:r>
-      <w:r>
-        <w:t xml:space="preserve"> server truy</w:t>
-      </w:r>
-      <w:r>
-        <w:t>ề</w:t>
-      </w:r>
-      <w:r>
-        <w:t>n vào, n</w:t>
-      </w:r>
-      <w:r>
-        <w:t>ế</w:t>
-      </w:r>
-      <w:r>
-        <w:t>u không throw exception ra</w:t>
-      </w:r>
-    </w:p>
-    <w:p>
-      <w:pPr>
-        <w:pStyle w:val="Heading3"/>
-      </w:pPr>
-      <w:bookmarkStart w:id="19" w:name="bool-eptipilogin"/>
-      <w:r>
-        <w:lastRenderedPageBreak/>
-        <w:t>bool</w:t>
-      </w:r>
-      <w:r>
-        <w:t xml:space="preserve"> </w:t>
-      </w:r>
-      <w:r>
-        <w:rPr>
-          <w:rStyle w:val="VerbatimChar"/>
-        </w:rPr>
-        <w:t>Eptipi::login()</w:t>
-      </w:r>
-      <w:bookmarkEnd w:id="19"/>
-    </w:p>
-    <w:p>
-      <w:pPr>
-        <w:pStyle w:val="FirstParagraph"/>
-      </w:pPr>
-      <w:r>
-        <w:t>T</w:t>
-      </w:r>
-      <w:r>
-        <w:t>ạ</w:t>
-      </w:r>
-      <w:r>
-        <w:t>o prompt đăng nh</w:t>
-      </w:r>
-      <w:r>
-        <w:t>ặ</w:t>
-      </w:r>
-      <w:r>
-        <w:t>p trên màn hình console</w:t>
-      </w:r>
-    </w:p>
-    <w:p>
-      <w:pPr>
-        <w:pStyle w:val="BodyText"/>
-      </w:pPr>
-      <w:r>
-        <w:t>N</w:t>
-      </w:r>
-      <w:r>
-        <w:t>ế</w:t>
-      </w:r>
-      <w:r>
-        <w:t>u đăng nh</w:t>
-      </w:r>
-      <w:r>
-        <w:t>ậ</w:t>
-      </w:r>
-      <w:r>
-        <w:t>p không thành công, hàm tr</w:t>
-      </w:r>
-      <w:r>
-        <w:t>ả</w:t>
-      </w:r>
-      <w:r>
-        <w:t xml:space="preserve"> v</w:t>
-      </w:r>
-      <w:r>
-        <w:t>ề</w:t>
-      </w:r>
-      <w:r>
-        <w:t xml:space="preserve"> </w:t>
-      </w:r>
-      <w:r>
-        <w:rPr>
-          <w:b/>
-        </w:rPr>
-        <w:t>false</w:t>
-      </w:r>
-    </w:p>
-    <w:p>
-      <w:r>
-        <w:pict>
           <v:rect id="_x0000_i1030" style="width:0;height:1.5pt" o:hralign="center" o:hrstd="t" o:hr="t"/>
         </w:pict>
       </w:r>
@@ -4377,58 +2895,141 @@
         <w:rPr>
           <w:b/>
         </w:rPr>
-        <w:t>CÁC HÀM N</w:t>
+        <w:t>CÁC HÀM XỬ LÝ</w:t>
+      </w:r>
+    </w:p>
+    <w:p>
+      <w:pPr>
+        <w:pStyle w:val="Heading3"/>
+      </w:pPr>
+      <w:bookmarkStart w:id="18" w:name="bool-eptipihandlecmdstdstring-cmd"/>
+      <w:r>
+        <w:t xml:space="preserve">bool </w:t>
+      </w:r>
+      <w:r>
+        <w:rPr>
+          <w:rStyle w:val="VerbatimChar"/>
+        </w:rPr>
+        <w:t>Eptipi::handleCmd(std::string cmd)</w:t>
+      </w:r>
+      <w:bookmarkEnd w:id="18"/>
+    </w:p>
+    <w:p>
+      <w:pPr>
+        <w:pStyle w:val="FirstParagraph"/>
+      </w:pPr>
+      <w:r>
+        <w:t xml:space="preserve">Xử lý chuỗi lệnh </w:t>
+      </w:r>
+      <w:r>
+        <w:rPr>
+          <w:rStyle w:val="VerbatimChar"/>
+        </w:rPr>
+        <w:t>cmd</w:t>
+      </w:r>
+      <w:r>
+        <w:t xml:space="preserve"> truyền vào</w:t>
+      </w:r>
+    </w:p>
+    <w:p>
+      <w:pPr>
+        <w:pStyle w:val="Heading3"/>
+      </w:pPr>
+      <w:bookmarkStart w:id="19" w:name="void-eptipiconnectconst-wchar_t"/>
+      <w:r>
+        <w:t xml:space="preserve">void </w:t>
+      </w:r>
+      <w:r>
+        <w:rPr>
+          <w:rStyle w:val="VerbatimChar"/>
+        </w:rPr>
+        <w:t>Eptipi::connect(const wchar_t *)</w:t>
+      </w:r>
+      <w:bookmarkEnd w:id="19"/>
+    </w:p>
+    <w:p>
+      <w:pPr>
+        <w:pStyle w:val="FirstParagraph"/>
+      </w:pPr>
+      <w:r>
+        <w:t>Kết nối đến chuỗi địa chỉ server truyền vào, nếu không throw exception ra</w:t>
+      </w:r>
+    </w:p>
+    <w:p>
+      <w:pPr>
+        <w:pStyle w:val="Heading3"/>
+      </w:pPr>
+      <w:bookmarkStart w:id="20" w:name="bool-eptipilogin"/>
+      <w:r>
+        <w:t xml:space="preserve">bool </w:t>
+      </w:r>
+      <w:r>
+        <w:rPr>
+          <w:rStyle w:val="VerbatimChar"/>
+        </w:rPr>
+        <w:t>Eptipi::login()</w:t>
+      </w:r>
+      <w:bookmarkEnd w:id="20"/>
+    </w:p>
+    <w:p>
+      <w:pPr>
+        <w:pStyle w:val="FirstParagraph"/>
+      </w:pPr>
+      <w:r>
+        <w:t>Tạo prompt đăng nhặp trên màn hình console</w:t>
+      </w:r>
+    </w:p>
+    <w:p>
+      <w:pPr>
+        <w:pStyle w:val="BodyText"/>
+      </w:pPr>
+      <w:r>
+        <w:t xml:space="preserve">Nếu đăng nhập không thành công, hàm trả về </w:t>
       </w:r>
       <w:r>
         <w:rPr>
           <w:b/>
         </w:rPr>
-        <w:t>Ề</w:t>
-      </w:r>
+        <w:t>false</w:t>
+      </w:r>
+    </w:p>
+    <w:p>
+      <w:r>
+        <w:pict>
+          <v:rect id="_x0000_i1031" style="width:0;height:1.5pt" o:hralign="center" o:hrstd="t" o:hr="t"/>
+        </w:pict>
+      </w:r>
+    </w:p>
+    <w:p>
+      <w:pPr>
+        <w:pStyle w:val="FirstParagraph"/>
+      </w:pPr>
       <w:r>
         <w:rPr>
           <w:b/>
         </w:rPr>
-        <w:t>N</w:t>
+        <w:t>CÁC HÀM NỀN</w:t>
       </w:r>
     </w:p>
     <w:p>
       <w:pPr>
         <w:pStyle w:val="Heading3"/>
       </w:pPr>
-      <w:bookmarkStart w:id="20" w:name="void-sendcmdstdstring"/>
+      <w:bookmarkStart w:id="21" w:name="void-sendcmdstdstring"/>
       <w:r>
         <w:rPr>
           <w:rStyle w:val="VerbatimChar"/>
         </w:rPr>
         <w:t>void sendCmd(std::string)</w:t>
       </w:r>
-      <w:bookmarkEnd w:id="20"/>
+      <w:bookmarkEnd w:id="21"/>
     </w:p>
     <w:p>
       <w:pPr>
         <w:pStyle w:val="FirstParagraph"/>
       </w:pPr>
       <w:r>
-        <w:t>G</w:t>
-      </w:r>
-      <w:r>
-        <w:t>ử</w:t>
-      </w:r>
-      <w:r>
-        <w:t>i l</w:t>
-      </w:r>
-      <w:r>
-        <w:t>ệ</w:t>
-      </w:r>
-      <w:r>
-        <w:t>nh thu</w:t>
-      </w:r>
-      <w:r>
-        <w:t>ầ</w:t>
-      </w:r>
-      <w:r>
-        <w:t>n ftp lên server</w:t>
+        <w:t>Gửi lệnh thuần ftp lên server</w:t>
       </w:r>
     </w:p>
     <w:p>
@@ -4436,6 +3037,7 @@
         <w:pStyle w:val="BodyText"/>
       </w:pPr>
       <w:r>
+        <w:lastRenderedPageBreak/>
         <w:t>VD:</w:t>
       </w:r>
     </w:p>
@@ -4478,69 +3080,21 @@
       <w:pPr>
         <w:pStyle w:val="Heading3"/>
       </w:pPr>
-      <w:bookmarkStart w:id="21" w:name="void-receivestatus"/>
+      <w:bookmarkStart w:id="22" w:name="void-receivestatus"/>
       <w:r>
         <w:rPr>
           <w:rStyle w:val="VerbatimChar"/>
         </w:rPr>
         <w:t>void receiveStatus()</w:t>
       </w:r>
-      <w:bookmarkEnd w:id="21"/>
+      <w:bookmarkEnd w:id="22"/>
     </w:p>
     <w:p>
       <w:pPr>
         <w:pStyle w:val="FirstParagraph"/>
       </w:pPr>
       <w:r>
-        <w:t>Nh</w:t>
-      </w:r>
-      <w:r>
-        <w:t>ậ</w:t>
-      </w:r>
-      <w:r>
-        <w:t>n v</w:t>
-      </w:r>
-      <w:r>
-        <w:t>ề</w:t>
-      </w:r>
-      <w:r>
-        <w:t xml:space="preserve"> 1 return status t</w:t>
-      </w:r>
-      <w:r>
-        <w:t>ừ</w:t>
-      </w:r>
-      <w:r>
-        <w:t xml:space="preserve"> server, sau đó c</w:t>
-      </w:r>
-      <w:r>
-        <w:t>ắ</w:t>
-      </w:r>
-      <w:r>
-        <w:t>t các thông tin c</w:t>
-      </w:r>
-      <w:r>
-        <w:t>ầ</w:t>
-      </w:r>
-      <w:r>
-        <w:t>n thi</w:t>
-      </w:r>
-      <w:r>
-        <w:t>ế</w:t>
-      </w:r>
-      <w:r>
-        <w:t>t lưu v</w:t>
-      </w:r>
-      <w:r>
-        <w:t>ề</w:t>
-      </w:r>
-      <w:r>
-        <w:t xml:space="preserve"> các bi</w:t>
-      </w:r>
-      <w:r>
-        <w:t>ế</w:t>
-      </w:r>
-      <w:r>
-        <w:t>n</w:t>
+        <w:t>Nhận về 1 return status từ server, sau đó cắt các thông tin cần thiết lưu về các biến</w:t>
       </w:r>
     </w:p>
     <w:p>
@@ -4548,37 +3102,7 @@
         <w:pStyle w:val="BodyText"/>
       </w:pPr>
       <w:r>
-        <w:t>S</w:t>
-      </w:r>
-      <w:r>
-        <w:t>ử</w:t>
-      </w:r>
-      <w:r>
-        <w:t xml:space="preserve"> d</w:t>
-      </w:r>
-      <w:r>
-        <w:t>ụ</w:t>
-      </w:r>
-      <w:r>
-        <w:t>ng sau khi th</w:t>
-      </w:r>
-      <w:r>
-        <w:t>ự</w:t>
-      </w:r>
-      <w:r>
-        <w:t>c hi</w:t>
-      </w:r>
-      <w:r>
-        <w:t>ệ</w:t>
-      </w:r>
-      <w:r>
-        <w:t>n l</w:t>
-      </w:r>
-      <w:r>
-        <w:t>ệ</w:t>
-      </w:r>
-      <w:r>
-        <w:t xml:space="preserve">nh </w:t>
+        <w:t xml:space="preserve">Sử dụng sau khi thực hiện lệnh </w:t>
       </w:r>
       <w:r>
         <w:rPr>
@@ -4603,19 +3127,7 @@
         </w:numPr>
       </w:pPr>
       <w:r>
-        <w:t>Server tr</w:t>
-      </w:r>
-      <w:r>
-        <w:t>ả</w:t>
-      </w:r>
-      <w:r>
-        <w:t xml:space="preserve"> v</w:t>
-      </w:r>
-      <w:r>
-        <w:t>ề</w:t>
-      </w:r>
-      <w:r>
-        <w:t xml:space="preserve"> </w:t>
+        <w:t xml:space="preserve">Server trả về </w:t>
       </w:r>
       <w:r>
         <w:rPr>
@@ -4633,16 +3145,7 @@
         </w:numPr>
       </w:pPr>
       <w:r>
-        <w:t>Hàm c</w:t>
-      </w:r>
-      <w:r>
-        <w:t>ắ</w:t>
-      </w:r>
-      <w:r>
-        <w:t xml:space="preserve">t ra 220 </w:t>
-      </w:r>
-      <w:r>
-        <w:t xml:space="preserve">và lưu vào </w:t>
+        <w:t xml:space="preserve">Hàm cắt ra 220 và lưu vào </w:t>
       </w:r>
       <w:r>
         <w:rPr>
@@ -4660,25 +3163,7 @@
         </w:numPr>
       </w:pPr>
       <w:r>
-        <w:t>Chu</w:t>
-      </w:r>
-      <w:r>
-        <w:t>ỗ</w:t>
-      </w:r>
-      <w:r>
-        <w:t>i tr</w:t>
-      </w:r>
-      <w:r>
-        <w:t>ả</w:t>
-      </w:r>
-      <w:r>
-        <w:t xml:space="preserve"> v</w:t>
-      </w:r>
-      <w:r>
-        <w:t>ề</w:t>
-      </w:r>
-      <w:r>
-        <w:t xml:space="preserve"> lưu vào </w:t>
+        <w:t xml:space="preserve">Chuỗi trả về lưu vào </w:t>
       </w:r>
       <w:r>
         <w:rPr>
@@ -4695,19 +3180,7 @@
         </w:numPr>
       </w:pPr>
       <w:r>
-        <w:t>Server tr</w:t>
-      </w:r>
-      <w:r>
-        <w:t>ả</w:t>
-      </w:r>
-      <w:r>
-        <w:t xml:space="preserve"> v</w:t>
-      </w:r>
-      <w:r>
-        <w:t>ề</w:t>
-      </w:r>
-      <w:r>
-        <w:t xml:space="preserve"> </w:t>
+        <w:t xml:space="preserve">Server trả về </w:t>
       </w:r>
       <w:r>
         <w:rPr>
@@ -4725,31 +3198,7 @@
         </w:numPr>
       </w:pPr>
       <w:r>
-        <w:t>Chu</w:t>
-      </w:r>
-      <w:r>
-        <w:t>ỗ</w:t>
-      </w:r>
-      <w:r>
-        <w:t>i tr</w:t>
-      </w:r>
-      <w:r>
-        <w:t>ả</w:t>
-      </w:r>
-      <w:r>
-        <w:t xml:space="preserve"> v</w:t>
-      </w:r>
-      <w:r>
-        <w:t>ề</w:t>
-      </w:r>
-      <w:r>
-        <w:t xml:space="preserve"> s</w:t>
-      </w:r>
-      <w:r>
-        <w:t>ẽ</w:t>
-      </w:r>
-      <w:r>
-        <w:t xml:space="preserve"> lưu vào </w:t>
+        <w:t xml:space="preserve">Chuỗi trả về sẽ lưu vào </w:t>
       </w:r>
       <w:r>
         <w:rPr>
@@ -4776,13 +3225,7 @@
         <w:t>227</w:t>
       </w:r>
       <w:r>
-        <w:t xml:space="preserve"> s</w:t>
-      </w:r>
-      <w:r>
-        <w:t>ẽ</w:t>
-      </w:r>
-      <w:r>
-        <w:t xml:space="preserve"> lưu vào </w:t>
+        <w:t xml:space="preserve"> sẽ lưu vào </w:t>
       </w:r>
       <w:r>
         <w:rPr>
@@ -4800,25 +3243,7 @@
         </w:numPr>
       </w:pPr>
       <w:r>
-        <w:t>Port server tr</w:t>
-      </w:r>
-      <w:r>
-        <w:t>ả</w:t>
-      </w:r>
-      <w:r>
-        <w:t xml:space="preserve"> v</w:t>
-      </w:r>
-      <w:r>
-        <w:t>ề</w:t>
-      </w:r>
-      <w:r>
-        <w:t xml:space="preserve"> bao g</w:t>
-      </w:r>
-      <w:r>
-        <w:t>ồ</w:t>
-      </w:r>
-      <w:r>
-        <w:t xml:space="preserve">m </w:t>
+        <w:t xml:space="preserve">Port server trả về bao gồm </w:t>
       </w:r>
       <w:r>
         <w:rPr>
@@ -4836,16 +3261,7 @@
         <w:t>server_addr</w:t>
       </w:r>
       <w:r>
-        <w:t xml:space="preserve"> </w:t>
-      </w:r>
-      <w:r>
-        <w:t>và 69*256 + 69 = 17733 s</w:t>
-      </w:r>
-      <w:r>
-        <w:t>ẽ</w:t>
-      </w:r>
-      <w:r>
-        <w:t xml:space="preserve"> lưu vào </w:t>
+        <w:t xml:space="preserve"> và 69*256 + 69 = 17733 sẽ lưu vào </w:t>
       </w:r>
       <w:r>
         <w:rPr>
@@ -4858,33 +3274,21 @@
       <w:pPr>
         <w:pStyle w:val="Heading3"/>
       </w:pPr>
-      <w:bookmarkStart w:id="22" w:name="csocket-openpassiveandconnect"/>
+      <w:bookmarkStart w:id="23" w:name="csocket-openpassiveandconnect"/>
       <w:r>
         <w:rPr>
           <w:rStyle w:val="VerbatimChar"/>
         </w:rPr>
         <w:t>CSocket * openPassiveAndConnect()</w:t>
       </w:r>
-      <w:bookmarkEnd w:id="22"/>
+      <w:bookmarkEnd w:id="23"/>
     </w:p>
     <w:p>
       <w:pPr>
         <w:pStyle w:val="FirstParagraph"/>
       </w:pPr>
       <w:r>
-        <w:t>M</w:t>
-      </w:r>
-      <w:r>
-        <w:t>ở</w:t>
-      </w:r>
-      <w:r>
-        <w:t xml:space="preserve"> data connection đ</w:t>
-      </w:r>
-      <w:r>
-        <w:t>ế</w:t>
-      </w:r>
-      <w:r>
-        <w:t>n server theo mode Passive</w:t>
+        <w:t>Mở data connection đến server theo mode Passive</w:t>
       </w:r>
     </w:p>
     <w:p>
@@ -4892,64 +3296,28 @@
         <w:pStyle w:val="BodyText"/>
       </w:pPr>
       <w:r>
-        <w:t>Tr</w:t>
-      </w:r>
-      <w:r>
-        <w:t>ả</w:t>
-      </w:r>
-      <w:r>
-        <w:t xml:space="preserve"> v</w:t>
-      </w:r>
-      <w:r>
-        <w:t>ề</w:t>
-      </w:r>
-      <w:r>
-        <w:t xml:space="preserve"> CSocket đã k</w:t>
-      </w:r>
-      <w:r>
-        <w:t>ế</w:t>
-      </w:r>
-      <w:r>
-        <w:t>t n</w:t>
-      </w:r>
-      <w:r>
-        <w:t>ố</w:t>
-      </w:r>
-      <w:r>
-        <w:t>i</w:t>
+        <w:t>Trả về CSocket đã kết nối</w:t>
       </w:r>
     </w:p>
     <w:p>
       <w:pPr>
         <w:pStyle w:val="Heading3"/>
       </w:pPr>
-      <w:bookmarkStart w:id="23" w:name="csocket-openactiveandconnect"/>
+      <w:bookmarkStart w:id="24" w:name="csocket-openactiveandconnect"/>
       <w:r>
         <w:rPr>
           <w:rStyle w:val="VerbatimChar"/>
         </w:rPr>
         <w:t>CSocket * openActiveAndConnect()</w:t>
       </w:r>
-      <w:bookmarkEnd w:id="23"/>
+      <w:bookmarkEnd w:id="24"/>
     </w:p>
     <w:p>
       <w:pPr>
         <w:pStyle w:val="FirstParagraph"/>
       </w:pPr>
       <w:r>
-        <w:t>M</w:t>
-      </w:r>
-      <w:r>
-        <w:t>ở</w:t>
-      </w:r>
-      <w:r>
-        <w:t xml:space="preserve"> data connection đ</w:t>
-      </w:r>
-      <w:r>
-        <w:t>ế</w:t>
-      </w:r>
-      <w:r>
-        <w:t>n server theo mode Active</w:t>
+        <w:t>Mở data connection đến server theo mode Active</w:t>
       </w:r>
     </w:p>
     <w:p>
@@ -4957,85 +3325,28 @@
         <w:pStyle w:val="BodyText"/>
       </w:pPr>
       <w:r>
-        <w:t>Tr</w:t>
-      </w:r>
-      <w:r>
-        <w:t>ả</w:t>
-      </w:r>
-      <w:r>
-        <w:t xml:space="preserve"> v</w:t>
-      </w:r>
-      <w:r>
-        <w:t>ề</w:t>
-      </w:r>
-      <w:r>
-        <w:t xml:space="preserve"> CSocket đã Liste</w:t>
-      </w:r>
-      <w:r>
-        <w:t>n, đ</w:t>
-      </w:r>
-      <w:r>
-        <w:t>ợ</w:t>
-      </w:r>
-      <w:r>
-        <w:t>i Accept sau.</w:t>
+        <w:t>Trả về CSocket đã Listen, đợi Accept sau.</w:t>
       </w:r>
     </w:p>
     <w:p>
       <w:pPr>
         <w:pStyle w:val="Heading3"/>
       </w:pPr>
-      <w:bookmarkStart w:id="24" w:name="void-opendataportbool-beforecallbackpara"/>
+      <w:bookmarkStart w:id="25" w:name="void-opendataportbool-beforecallbackpara"/>
       <w:r>
         <w:rPr>
           <w:rStyle w:val="VerbatimChar"/>
         </w:rPr>
         <w:t>void openDataPort(bool (*before)(CallbackParam &amp;cb), bool (*after)(CallbackParam &amp;cb), CallbackParam &amp;cb)</w:t>
       </w:r>
-      <w:bookmarkEnd w:id="24"/>
+      <w:bookmarkEnd w:id="25"/>
     </w:p>
     <w:p>
       <w:pPr>
         <w:pStyle w:val="FirstParagraph"/>
       </w:pPr>
       <w:r>
-        <w:t>Th</w:t>
-      </w:r>
-      <w:r>
-        <w:t>ự</w:t>
-      </w:r>
-      <w:r>
-        <w:t>c hi</w:t>
-      </w:r>
-      <w:r>
-        <w:t>ệ</w:t>
-      </w:r>
-      <w:r>
-        <w:t>n công vi</w:t>
-      </w:r>
-      <w:r>
-        <w:t>ệ</w:t>
-      </w:r>
-      <w:r>
-        <w:t>c có s</w:t>
-      </w:r>
-      <w:r>
-        <w:t>ử</w:t>
-      </w:r>
-      <w:r>
-        <w:t xml:space="preserve"> d</w:t>
-      </w:r>
-      <w:r>
-        <w:t>ụ</w:t>
-      </w:r>
-      <w:r>
-        <w:t>ng đ</w:t>
-      </w:r>
-      <w:r>
-        <w:t>ế</w:t>
-      </w:r>
-      <w:r>
-        <w:t>n data connection</w:t>
+        <w:t>Thực hiện công việc có sử dụng đến data connection</w:t>
       </w:r>
     </w:p>
     <w:p>
@@ -5043,7 +3354,6 @@
         <w:pStyle w:val="BodyText"/>
       </w:pPr>
       <w:r>
-        <w:lastRenderedPageBreak/>
         <w:t>Param:</w:t>
       </w:r>
     </w:p>
@@ -5073,28 +3383,7 @@
         <w:t>&amp;cb</w:t>
       </w:r>
       <w:r>
-        <w:t xml:space="preserve"> : ch</w:t>
-      </w:r>
-      <w:r>
-        <w:t>ứ</w:t>
-      </w:r>
-      <w:r>
-        <w:t>a thông tin cm</w:t>
-      </w:r>
-      <w:r>
-        <w:t>dConn, dataConn (data connection m</w:t>
-      </w:r>
-      <w:r>
-        <w:t>ớ</w:t>
-      </w:r>
-      <w:r>
-        <w:t>i m</w:t>
-      </w:r>
-      <w:r>
-        <w:t>ở</w:t>
-      </w:r>
-      <w:r>
-        <w:t xml:space="preserve">), … cho hàm </w:t>
+        <w:t xml:space="preserve"> : chứa thông tin cmdConn, dataConn (data connection mới mở), … cho hàm </w:t>
       </w:r>
       <w:r>
         <w:rPr>
@@ -5127,25 +3416,7 @@
         <w:t>bool (*before)(CallbackParam &amp;)</w:t>
       </w:r>
       <w:r>
-        <w:t xml:space="preserve"> : tham s</w:t>
-      </w:r>
-      <w:r>
-        <w:t>ố</w:t>
-      </w:r>
-      <w:r>
-        <w:t xml:space="preserve"> hàm tr</w:t>
-      </w:r>
-      <w:r>
-        <w:t>ả</w:t>
-      </w:r>
-      <w:r>
-        <w:t xml:space="preserve"> v</w:t>
-      </w:r>
-      <w:r>
-        <w:t>ề</w:t>
-      </w:r>
-      <w:r>
-        <w:t xml:space="preserve"> </w:t>
+        <w:t xml:space="preserve"> : tham số hàm trả về </w:t>
       </w:r>
       <w:r>
         <w:rPr>
@@ -5154,19 +3425,7 @@
         <w:t>bool</w:t>
       </w:r>
       <w:r>
-        <w:t>, nh</w:t>
-      </w:r>
-      <w:r>
-        <w:t>ậ</w:t>
-      </w:r>
-      <w:r>
-        <w:t>n tham s</w:t>
-      </w:r>
-      <w:r>
-        <w:t>ố</w:t>
-      </w:r>
-      <w:r>
-        <w:t xml:space="preserve"> </w:t>
+        <w:t xml:space="preserve">, nhận tham số </w:t>
       </w:r>
       <w:hyperlink w:anchor="CallbackParam">
         <w:r>
@@ -5192,19 +3451,7 @@
         <w:t>void (*after)(CallbackParam &amp;)</w:t>
       </w:r>
       <w:r>
-        <w:t xml:space="preserve"> : tham s</w:t>
-      </w:r>
-      <w:r>
-        <w:t>ố</w:t>
-      </w:r>
-      <w:r>
-        <w:t xml:space="preserve"> hàm nh</w:t>
-      </w:r>
-      <w:r>
-        <w:t>ậ</w:t>
-      </w:r>
-      <w:r>
-        <w:t xml:space="preserve">n vào </w:t>
+        <w:t xml:space="preserve"> : tham số hàm nhận vào </w:t>
       </w:r>
       <w:hyperlink w:anchor="CallbackParam">
         <w:r>
@@ -5220,13 +3467,7 @@
         <w:pStyle w:val="FirstParagraph"/>
       </w:pPr>
       <w:r>
-        <w:t>Hàm s</w:t>
-      </w:r>
-      <w:r>
-        <w:t>ẽ</w:t>
-      </w:r>
-      <w:r>
-        <w:t>:</w:t>
+        <w:t>Hàm sẽ:</w:t>
       </w:r>
     </w:p>
     <w:p>
@@ -5238,13 +3479,7 @@
         </w:numPr>
       </w:pPr>
       <w:r>
-        <w:t>M</w:t>
-      </w:r>
-      <w:r>
-        <w:t>ở</w:t>
-      </w:r>
-      <w:r>
-        <w:t xml:space="preserve"> port (active hay passive)</w:t>
+        <w:t>Mở port (active hay passive)</w:t>
       </w:r>
     </w:p>
     <w:p>
@@ -5256,19 +3491,7 @@
         </w:numPr>
       </w:pPr>
       <w:r>
-        <w:t>Th</w:t>
-      </w:r>
-      <w:r>
-        <w:t>ự</w:t>
-      </w:r>
-      <w:r>
-        <w:t>c hi</w:t>
-      </w:r>
-      <w:r>
-        <w:t>ệ</w:t>
-      </w:r>
-      <w:r>
-        <w:t xml:space="preserve">n hàm </w:t>
+        <w:t xml:space="preserve">Thực hiện hàm </w:t>
       </w:r>
       <w:r>
         <w:rPr>
@@ -5286,19 +3509,8 @@
         </w:numPr>
       </w:pPr>
       <w:r>
-        <w:t>N</w:t>
-      </w:r>
-      <w:r>
-        <w:t>ế</w:t>
-      </w:r>
-      <w:r>
-        <w:t>u hàm before l</w:t>
-      </w:r>
-      <w:r>
-        <w:t>ỗ</w:t>
-      </w:r>
-      <w:r>
-        <w:t>i, return</w:t>
+        <w:lastRenderedPageBreak/>
+        <w:t>Nếu hàm before lỗi, return</w:t>
       </w:r>
     </w:p>
     <w:p>
@@ -5310,49 +3522,7 @@
         </w:numPr>
       </w:pPr>
       <w:r>
-        <w:t>N</w:t>
-      </w:r>
-      <w:r>
-        <w:t>ế</w:t>
-      </w:r>
-      <w:r>
-        <w:t>u ok, hàm th</w:t>
-      </w:r>
-      <w:r>
-        <w:t>ự</w:t>
-      </w:r>
-      <w:r>
-        <w:t>c hi</w:t>
-      </w:r>
-      <w:r>
-        <w:t>ệ</w:t>
-      </w:r>
-      <w:r>
-        <w:t>n k</w:t>
-      </w:r>
-      <w:r>
-        <w:t>ế</w:t>
-      </w:r>
-      <w:r>
-        <w:t>t n</w:t>
-      </w:r>
-      <w:r>
-        <w:t>ố</w:t>
-      </w:r>
-      <w:r>
-        <w:t>i đ</w:t>
-      </w:r>
-      <w:r>
-        <w:t>ế</w:t>
-      </w:r>
-      <w:r>
-        <w:t>n data connection c</w:t>
-      </w:r>
-      <w:r>
-        <w:t>ủ</w:t>
-      </w:r>
-      <w:r>
-        <w:t>a server</w:t>
+        <w:t>Nếu ok, hàm thực hiện kết nối đến data connection của server</w:t>
       </w:r>
     </w:p>
     <w:p>
@@ -5364,13 +3534,7 @@
         </w:numPr>
       </w:pPr>
       <w:r>
-        <w:t>Tr</w:t>
-      </w:r>
-      <w:r>
-        <w:t>ả</w:t>
-      </w:r>
-      <w:r>
-        <w:t xml:space="preserve"> thông tin data connection vào </w:t>
+        <w:t xml:space="preserve">Trả thông tin data connection vào </w:t>
       </w:r>
       <w:hyperlink w:anchor="CallbackParam">
         <w:r>
@@ -5381,13 +3545,7 @@
         </w:r>
       </w:hyperlink>
       <w:r>
-        <w:t xml:space="preserve"> và g</w:t>
-      </w:r>
-      <w:r>
-        <w:t>ọ</w:t>
-      </w:r>
-      <w:r>
-        <w:t xml:space="preserve">i hàm </w:t>
+        <w:t xml:space="preserve"> và gọi hàm </w:t>
       </w:r>
       <w:r>
         <w:rPr>
@@ -5401,410 +3559,7 @@
         <w:pStyle w:val="FirstParagraph"/>
       </w:pPr>
       <w:r>
-        <w:t>Hàm đư</w:t>
-      </w:r>
-      <w:r>
-        <w:t>ợ</w:t>
-      </w:r>
-      <w:r>
-        <w:t>c vi</w:t>
-      </w:r>
-      <w:r>
-        <w:t>ế</w:t>
-      </w:r>
-      <w:r>
-        <w:t>t đ</w:t>
-      </w:r>
-      <w:r>
-        <w:t>ể</w:t>
-      </w:r>
-      <w:r>
-        <w:t xml:space="preserve"> vi</w:t>
-      </w:r>
-      <w:r>
-        <w:t>ệ</w:t>
-      </w:r>
-      <w:r>
-        <w:t>c vi</w:t>
-      </w:r>
-      <w:r>
-        <w:t>ế</w:t>
-      </w:r>
-      <w:r>
-        <w:t>t các hàm liên quan đ</w:t>
-      </w:r>
-      <w:r>
-        <w:t>ế</w:t>
-      </w:r>
-      <w:r>
-        <w:t>n k</w:t>
-      </w:r>
-      <w:r>
-        <w:t>ế</w:t>
-      </w:r>
-      <w:r>
-        <w:t>t n</w:t>
-      </w:r>
-      <w:r>
-        <w:t>ố</w:t>
-      </w:r>
-      <w:r>
-        <w:t>i data connection nhanh g</w:t>
-      </w:r>
-      <w:r>
-        <w:t>ọ</w:t>
-      </w:r>
-      <w:r>
-        <w:t>n hơn</w:t>
-      </w:r>
-    </w:p>
-    <w:p>
-      <w:pPr>
-        <w:pStyle w:val="BodyText"/>
-      </w:pPr>
-      <w:r>
-        <w:t>VD: Khi x</w:t>
-      </w:r>
-      <w:r>
-        <w:t>ử</w:t>
-      </w:r>
-      <w:r>
-        <w:t xml:space="preserve"> lý l</w:t>
-      </w:r>
-      <w:r>
-        <w:t>ệ</w:t>
-      </w:r>
-      <w:r>
-        <w:t xml:space="preserve">nh </w:t>
-      </w:r>
-      <w:r>
-        <w:rPr>
-          <w:rStyle w:val="VerbatimChar"/>
-        </w:rPr>
-        <w:t>dir</w:t>
-      </w:r>
-      <w:r>
-        <w:t xml:space="preserve"> s</w:t>
-      </w:r>
-      <w:r>
-        <w:t>ẽ</w:t>
-      </w:r>
-      <w:r>
-        <w:t xml:space="preserve"> là</w:t>
-      </w:r>
-    </w:p>
-    <w:p>
-      <w:pPr>
-        <w:pStyle w:val="SourceCode"/>
-      </w:pPr>
-      <w:r>
-        <w:rPr>
-          <w:rStyle w:val="NormalTok"/>
-        </w:rPr>
-        <w:t xml:space="preserve">    CallbackParam cb;</w:t>
-      </w:r>
-      <w:r>
-        <w:br/>
-      </w:r>
-      <w:r>
-        <w:rPr>
-          <w:rStyle w:val="NormalTok"/>
-        </w:rPr>
-        <w:t xml:space="preserve">    cb.main = </w:t>
-      </w:r>
-      <w:r>
-        <w:rPr>
-          <w:rStyle w:val="KeywordTok"/>
-        </w:rPr>
-        <w:t>this</w:t>
-      </w:r>
-      <w:r>
-        <w:rPr>
-          <w:rStyle w:val="NormalTok"/>
-        </w:rPr>
-        <w:t>;</w:t>
-      </w:r>
-      <w:r>
-        <w:br/>
-      </w:r>
-      <w:r>
-        <w:br/>
-      </w:r>
-      <w:r>
-        <w:rPr>
-          <w:rStyle w:val="NormalTok"/>
-        </w:rPr>
-        <w:t xml:space="preserve">    openDataPort([](CallbackParam &amp;cb){</w:t>
-      </w:r>
-      <w:r>
-        <w:br/>
-      </w:r>
-      <w:r>
-        <w:rPr>
-          <w:rStyle w:val="NormalTok"/>
-        </w:rPr>
-        <w:t xml:space="preserve">        cb.mainFTP</w:t>
-      </w:r>
-      <w:r>
-        <w:rPr>
-          <w:rStyle w:val="NormalTok"/>
-        </w:rPr>
-        <w:t>-&gt;cmdCon.sendCmd(</w:t>
-      </w:r>
-      <w:r>
-        <w:rPr>
-          <w:rStyle w:val="StringTok"/>
-        </w:rPr>
-        <w:t>"LIST</w:t>
-      </w:r>
-      <w:r>
-        <w:rPr>
-          <w:rStyle w:val="SpecialCharTok"/>
-        </w:rPr>
-        <w:t>\r\n</w:t>
-      </w:r>
-      <w:r>
-        <w:rPr>
-          <w:rStyle w:val="StringTok"/>
-        </w:rPr>
-        <w:t>"</w:t>
-      </w:r>
-      <w:r>
-        <w:rPr>
-          <w:rStyle w:val="NormalTok"/>
-        </w:rPr>
-        <w:t>);</w:t>
-      </w:r>
-      <w:r>
-        <w:br/>
-      </w:r>
-      <w:r>
-        <w:rPr>
-          <w:rStyle w:val="NormalTok"/>
-        </w:rPr>
-        <w:t xml:space="preserve">        cb.mainFTP-&gt;cmdCon.receiveStatus();</w:t>
-      </w:r>
-      <w:r>
-        <w:br/>
-      </w:r>
-      <w:r>
-        <w:rPr>
-          <w:rStyle w:val="NormalTok"/>
-        </w:rPr>
-        <w:t xml:space="preserve">    }, [](CallbackParam &amp;cb){</w:t>
-      </w:r>
-      <w:r>
-        <w:br/>
-      </w:r>
-      <w:r>
-        <w:rPr>
-          <w:rStyle w:val="NormalTok"/>
-        </w:rPr>
-        <w:t xml:space="preserve">        </w:t>
-      </w:r>
-      <w:r>
-        <w:rPr>
-          <w:rStyle w:val="ControlFlowTok"/>
-        </w:rPr>
-        <w:t>if</w:t>
-      </w:r>
-      <w:r>
-        <w:rPr>
-          <w:rStyle w:val="NormalTok"/>
-        </w:rPr>
-        <w:t xml:space="preserve"> (cb.dataCon == NULL) </w:t>
-      </w:r>
-      <w:r>
-        <w:rPr>
-          <w:rStyle w:val="ControlFlowTok"/>
-        </w:rPr>
-        <w:t>return</w:t>
-      </w:r>
-      <w:r>
-        <w:rPr>
-          <w:rStyle w:val="NormalTok"/>
-        </w:rPr>
-        <w:t>;</w:t>
-      </w:r>
-      <w:r>
-        <w:br/>
-      </w:r>
-      <w:r>
-        <w:br/>
-      </w:r>
-      <w:r>
-        <w:rPr>
-          <w:rStyle w:val="NormalTok"/>
-        </w:rPr>
-        <w:t xml:space="preserve">        </w:t>
-      </w:r>
-      <w:r>
-        <w:rPr>
-          <w:rStyle w:val="CommentTok"/>
-        </w:rPr>
-        <w:t>//nhan data thong qua dataCon</w:t>
-      </w:r>
-      <w:r>
-        <w:br/>
-      </w:r>
-      <w:r>
-        <w:rPr>
-          <w:rStyle w:val="NormalTok"/>
-        </w:rPr>
-        <w:t xml:space="preserve">        </w:t>
-      </w:r>
-      <w:r>
-        <w:rPr>
-          <w:rStyle w:val="CommentTok"/>
-        </w:rPr>
-        <w:t>// cb.dataCon-&gt;Receive(...</w:t>
-      </w:r>
-      <w:r>
-        <w:br/>
-      </w:r>
-      <w:r>
-        <w:rPr>
-          <w:rStyle w:val="NormalTok"/>
-        </w:rPr>
-        <w:t xml:space="preserve">    }, cb);</w:t>
-      </w:r>
-    </w:p>
-    <w:p>
-      <w:r>
-        <w:pict>
-          <v:rect id="_x0000_i1031" style="width:0;height:1.5pt" o:hralign="center" o:hrstd="t" o:hr="t"/>
-        </w:pict>
-      </w:r>
-    </w:p>
-    <w:p>
-      <w:pPr>
-        <w:pStyle w:val="FirstParagraph"/>
-      </w:pPr>
-    </w:p>
-    <w:p>
-      <w:pPr>
-        <w:pStyle w:val="Heading3"/>
-      </w:pPr>
-      <w:bookmarkStart w:id="25" w:name="cấu-trúc-dữ-liệu-hỗ-trợ"/>
-      <w:r>
-        <w:t>C</w:t>
-      </w:r>
-      <w:r>
-        <w:t>ấ</w:t>
-      </w:r>
-      <w:r>
-        <w:t>u trúc d</w:t>
-      </w:r>
-      <w:r>
-        <w:t>ữ</w:t>
-      </w:r>
-      <w:r>
-        <w:t xml:space="preserve"> li</w:t>
-      </w:r>
-      <w:r>
-        <w:t>ệ</w:t>
-      </w:r>
-      <w:r>
-        <w:t>u h</w:t>
-      </w:r>
-      <w:r>
-        <w:t>ỗ</w:t>
-      </w:r>
-      <w:r>
-        <w:t xml:space="preserve"> tr</w:t>
-      </w:r>
-      <w:r>
-        <w:t>ợ</w:t>
-      </w:r>
-      <w:bookmarkEnd w:id="25"/>
-    </w:p>
-    <w:p>
-      <w:pPr>
-        <w:pStyle w:val="SourceCode"/>
-      </w:pPr>
-      <w:r>
-        <w:rPr>
-          <w:rStyle w:val="NormalTok"/>
-        </w:rPr>
-        <w:t xml:space="preserve">    </w:t>
-      </w:r>
-      <w:r>
-        <w:rPr>
-          <w:rStyle w:val="KeywordTok"/>
-        </w:rPr>
-        <w:t>struct</w:t>
-      </w:r>
-      <w:r>
-        <w:rPr>
-          <w:rStyle w:val="NormalTok"/>
-        </w:rPr>
-        <w:t xml:space="preserve"> CallbackParam</w:t>
-      </w:r>
-      <w:r>
-        <w:br/>
-      </w:r>
-      <w:r>
-        <w:rPr>
-          <w:rStyle w:val="NormalTok"/>
-        </w:rPr>
-        <w:t xml:space="preserve">    {</w:t>
-      </w:r>
-      <w:r>
-        <w:br/>
-      </w:r>
-      <w:r>
-        <w:rPr>
-          <w:rStyle w:val="NormalTok"/>
-        </w:rPr>
-        <w:t xml:space="preserve">        Eptipi * mainFTP;</w:t>
-      </w:r>
-      <w:r>
-        <w:br/>
-      </w:r>
-      <w:r>
-        <w:rPr>
-          <w:rStyle w:val="NormalTok"/>
-        </w:rPr>
-        <w:t xml:space="preserve">        CSocket * dataCon;</w:t>
-      </w:r>
-      <w:r>
-        <w:br/>
-      </w:r>
-      <w:r>
-        <w:rPr>
-          <w:rStyle w:val="NormalTok"/>
-        </w:rPr>
-        <w:t xml:space="preserve">        </w:t>
-      </w:r>
-      <w:r>
-        <w:rPr>
-          <w:rStyle w:val="BuiltInTok"/>
-        </w:rPr>
-        <w:t>std::</w:t>
-      </w:r>
-      <w:r>
-        <w:rPr>
-          <w:rStyle w:val="NormalTok"/>
-        </w:rPr>
-        <w:t>string path;</w:t>
-      </w:r>
-      <w:r>
-        <w:br/>
-      </w:r>
-      <w:r>
-        <w:rPr>
-          <w:rStyle w:val="NormalTok"/>
-        </w:rPr>
-        <w:t xml:space="preserve">        UINT64 filesize;</w:t>
-      </w:r>
-      <w:r>
-        <w:br/>
-      </w:r>
-      <w:r>
-        <w:rPr>
-          <w:rStyle w:val="NormalTok"/>
-        </w:rPr>
-        <w:t xml:space="preserve">    }</w:t>
+        <w:t>Hàm được viết để việc viết các hàm liên quan đến kết nối data connection nhanh gọn hơn</w:t>
       </w:r>
     </w:p>
     <w:p>
@@ -5823,24 +3578,122 @@
       <w:pPr>
         <w:pStyle w:val="Heading3"/>
       </w:pPr>
-      <w:bookmarkStart w:id="26" w:name="screenshots-và-bắt-gói-tin-bằng-wireshar"/>
-      <w:r>
-        <w:lastRenderedPageBreak/>
-        <w:t>5. SCREENSHOTS VÀ B</w:t>
-      </w:r>
-      <w:r>
-        <w:t>Ắ</w:t>
-      </w:r>
-      <w:r>
-        <w:t>T GÓI TIN B</w:t>
-      </w:r>
-      <w:r>
-        <w:t>Ằ</w:t>
-      </w:r>
-      <w:r>
-        <w:t>NG WIRESHARK</w:t>
+      <w:bookmarkStart w:id="26" w:name="cấu-trúc-dữ-liệu-hỗ-trợ"/>
+      <w:r>
+        <w:t>Cấu trúc dữ liệu hỗ trợ</w:t>
       </w:r>
       <w:bookmarkEnd w:id="26"/>
+    </w:p>
+    <w:p>
+      <w:pPr>
+        <w:pStyle w:val="SourceCode"/>
+      </w:pPr>
+      <w:r>
+        <w:rPr>
+          <w:rStyle w:val="NormalTok"/>
+        </w:rPr>
+        <w:t xml:space="preserve">    </w:t>
+      </w:r>
+      <w:r>
+        <w:rPr>
+          <w:rStyle w:val="KeywordTok"/>
+        </w:rPr>
+        <w:t>struct</w:t>
+      </w:r>
+      <w:r>
+        <w:rPr>
+          <w:rStyle w:val="NormalTok"/>
+        </w:rPr>
+        <w:t xml:space="preserve"> CallbackParam</w:t>
+      </w:r>
+      <w:r>
+        <w:br/>
+      </w:r>
+      <w:r>
+        <w:rPr>
+          <w:rStyle w:val="NormalTok"/>
+        </w:rPr>
+        <w:t xml:space="preserve">    {</w:t>
+      </w:r>
+      <w:r>
+        <w:br/>
+      </w:r>
+      <w:r>
+        <w:rPr>
+          <w:rStyle w:val="NormalTok"/>
+        </w:rPr>
+        <w:t xml:space="preserve">        Eptipi * mainFTP;</w:t>
+      </w:r>
+      <w:r>
+        <w:br/>
+      </w:r>
+      <w:r>
+        <w:rPr>
+          <w:rStyle w:val="NormalTok"/>
+        </w:rPr>
+        <w:t xml:space="preserve">        CSocket * dataCon;</w:t>
+      </w:r>
+      <w:r>
+        <w:br/>
+      </w:r>
+      <w:r>
+        <w:rPr>
+          <w:rStyle w:val="NormalTok"/>
+        </w:rPr>
+        <w:t xml:space="preserve">        </w:t>
+      </w:r>
+      <w:r>
+        <w:rPr>
+          <w:rStyle w:val="BuiltInTok"/>
+        </w:rPr>
+        <w:t>std::</w:t>
+      </w:r>
+      <w:r>
+        <w:rPr>
+          <w:rStyle w:val="NormalTok"/>
+        </w:rPr>
+        <w:t>string path;</w:t>
+      </w:r>
+      <w:r>
+        <w:br/>
+      </w:r>
+      <w:r>
+        <w:rPr>
+          <w:rStyle w:val="NormalTok"/>
+        </w:rPr>
+        <w:t xml:space="preserve">        UINT64 filesize;</w:t>
+      </w:r>
+      <w:r>
+        <w:br/>
+      </w:r>
+      <w:r>
+        <w:rPr>
+          <w:rStyle w:val="NormalTok"/>
+        </w:rPr>
+        <w:t xml:space="preserve">    }</w:t>
+      </w:r>
+    </w:p>
+    <w:p>
+      <w:r>
+        <w:pict>
+          <v:rect id="_x0000_i1033" style="width:0;height:1.5pt" o:hralign="center" o:hrstd="t" o:hr="t"/>
+        </w:pict>
+      </w:r>
+    </w:p>
+    <w:p>
+      <w:pPr>
+        <w:pStyle w:val="FirstParagraph"/>
+      </w:pPr>
+    </w:p>
+    <w:p>
+      <w:pPr>
+        <w:pStyle w:val="Heading3"/>
+      </w:pPr>
+      <w:bookmarkStart w:id="27" w:name="screenshots-và-bắt-gói-tin-bằng-wireshar"/>
+      <w:r>
+        <w:t>5. SCREENSHOTS VÀ BẮT GÓI TIN BẰNG WIRESHARK</w:t>
+      </w:r>
+      <w:bookmarkEnd w:id="27"/>
     </w:p>
     <w:p>
       <w:pPr>
@@ -5865,6 +3718,7 @@
         <w:rPr>
           <w:noProof/>
         </w:rPr>
+        <w:lastRenderedPageBreak/>
         <w:drawing>
           <wp:inline distT="0" distB="0" distL="0" distR="0">
             <wp:extent cx="5334000" cy="3940492"/>
@@ -5924,7 +3778,6 @@
         <w:rPr>
           <w:noProof/>
         </w:rPr>
-        <w:lastRenderedPageBreak/>
         <w:drawing>
           <wp:inline distT="0" distB="0" distL="0" distR="0">
             <wp:extent cx="5334000" cy="3437093"/>
@@ -5978,8 +3831,9 @@
     </w:p>
     <w:p>
       <w:r>
+        <w:lastRenderedPageBreak/>
         <w:pict>
-          <v:rect id="_x0000_i1033" style="width:0;height:1.5pt" o:hralign="center" o:hrstd="t" o:hr="t"/>
+          <v:rect id="_x0000_i1034" style="width:0;height:1.5pt" o:hralign="center" o:hrstd="t" o:hr="t"/>
         </w:pict>
       </w:r>
     </w:p>
@@ -6065,7 +3919,6 @@
         <w:rPr>
           <w:noProof/>
         </w:rPr>
-        <w:lastRenderedPageBreak/>
         <w:drawing>
           <wp:inline distT="0" distB="0" distL="0" distR="0">
             <wp:extent cx="5334000" cy="2615629"/>
@@ -6108,6 +3961,8 @@
           </wp:inline>
         </w:drawing>
       </w:r>
+      <w:bookmarkStart w:id="28" w:name="_GoBack"/>
+      <w:bookmarkEnd w:id="28"/>
     </w:p>
     <w:p>
       <w:pPr>
@@ -6120,7 +3975,7 @@
     <w:p>
       <w:r>
         <w:pict>
-          <v:rect id="_x0000_i1034" style="width:0;height:1.5pt" o:hralign="center" o:hrstd="t" o:hr="t"/>
+          <v:rect id="_x0000_i1035" style="width:0;height:1.5pt" o:hralign="center" o:hrstd="t" o:hr="t"/>
         </w:pict>
       </w:r>
     </w:p>
@@ -6147,6 +4002,7 @@
         <w:rPr>
           <w:noProof/>
         </w:rPr>
+        <w:lastRenderedPageBreak/>
         <w:drawing>
           <wp:inline distT="0" distB="0" distL="0" distR="0">
             <wp:extent cx="4048125" cy="2733675"/>
@@ -6206,7 +4062,6 @@
         <w:rPr>
           <w:noProof/>
         </w:rPr>
-        <w:lastRenderedPageBreak/>
         <w:drawing>
           <wp:inline distT="0" distB="0" distL="0" distR="0">
             <wp:extent cx="5334000" cy="2560320"/>
@@ -6261,7 +4116,7 @@
     <w:p>
       <w:r>
         <w:pict>
-          <v:rect id="_x0000_i1035" style="width:0;height:1.5pt" o:hralign="center" o:hrstd="t" o:hr="t"/>
+          <v:rect id="_x0000_i1036" style="width:0;height:1.5pt" o:hralign="center" o:hrstd="t" o:hr="t"/>
         </w:pict>
       </w:r>
     </w:p>
@@ -6288,6 +4143,7 @@
         <w:rPr>
           <w:noProof/>
         </w:rPr>
+        <w:lastRenderedPageBreak/>
         <w:drawing>
           <wp:inline distT="0" distB="0" distL="0" distR="0">
             <wp:extent cx="5334000" cy="3627800"/>
@@ -6347,7 +4203,6 @@
         <w:rPr>
           <w:noProof/>
         </w:rPr>
-        <w:lastRenderedPageBreak/>
         <w:drawing>
           <wp:inline distT="0" distB="0" distL="0" distR="0">
             <wp:extent cx="5334000" cy="3464350"/>
@@ -6402,7 +4257,7 @@
     <w:p>
       <w:r>
         <w:pict>
-          <v:rect id="_x0000_i1036" style="width:0;height:1.5pt" o:hralign="center" o:hrstd="t" o:hr="t"/>
+          <v:rect id="_x0000_i1037" style="width:0;height:1.5pt" o:hralign="center" o:hrstd="t" o:hr="t"/>
         </w:pict>
       </w:r>
     </w:p>
@@ -6418,6 +4273,7 @@
         <w:rPr>
           <w:b/>
         </w:rPr>
+        <w:lastRenderedPageBreak/>
         <w:t>Result</w:t>
       </w:r>
     </w:p>
@@ -6477,62 +4333,25 @@
         <w:pStyle w:val="ImageCaption"/>
       </w:pPr>
       <w:r>
-        <w:t>K</w:t>
-      </w:r>
-      <w:r>
-        <w:t>ế</w:t>
-      </w:r>
-      <w:r>
-        <w:t>t qu</w:t>
-      </w:r>
-      <w:r>
-        <w:t>ả</w:t>
+        <w:t>Kết quả</w:t>
       </w:r>
     </w:p>
     <w:p>
       <w:r>
         <w:pict>
-          <v:rect id="_x0000_i1037" style="width:0;height:1.5pt" o:hralign="center" o:hrstd="t" o:hr="t"/>
+          <v:rect id="_x0000_i1038" style="width:0;height:1.5pt" o:hralign="center" o:hrstd="t" o:hr="t"/>
         </w:pict>
       </w:r>
     </w:p>
     <w:p>
       <w:pPr>
-        <w:rPr>
-          <w:rFonts w:asciiTheme="majorHAnsi" w:eastAsiaTheme="majorEastAsia" w:hAnsiTheme="majorHAnsi" w:cstheme="majorBidi"/>
-          <w:b/>
-          <w:bCs/>
-          <w:color w:val="4F81BD" w:themeColor="accent1"/>
-          <w:sz w:val="32"/>
-          <w:szCs w:val="32"/>
-        </w:rPr>
-      </w:pPr>
-      <w:bookmarkStart w:id="27" w:name="tài-liệu-tham-khảo"/>
-      <w:r>
-        <w:br w:type="page"/>
-      </w:r>
-    </w:p>
-    <w:p>
-      <w:pPr>
         <w:pStyle w:val="Heading2"/>
       </w:pPr>
-      <w:r>
-        <w:lastRenderedPageBreak/>
-        <w:t>TÀI LI</w:t>
-      </w:r>
-      <w:r>
-        <w:t>Ệ</w:t>
-      </w:r>
-      <w:r>
-        <w:t>U THAM KH</w:t>
-      </w:r>
-      <w:r>
-        <w:t>Ả</w:t>
-      </w:r>
-      <w:r>
-        <w:t>O</w:t>
-      </w:r>
-      <w:bookmarkEnd w:id="27"/>
+      <w:bookmarkStart w:id="29" w:name="tài-liệu-tham-khảo"/>
+      <w:r>
+        <w:t>TÀI LIỆU THAM KHẢO</w:t>
+      </w:r>
+      <w:bookmarkEnd w:id="29"/>
     </w:p>
     <w:p>
       <w:pPr>
@@ -6578,13 +4397,7 @@
           <w:rPr>
             <w:rStyle w:val="Hyperlink"/>
           </w:rPr>
-          <w:t>How to put file</w:t>
-        </w:r>
-        <w:r>
-          <w:rPr>
-            <w:rStyle w:val="Hyperlink"/>
-          </w:rPr>
-          <w:t xml:space="preserve"> by raw ftp command</w:t>
+          <w:t>How to put file by raw ftp command</w:t>
         </w:r>
       </w:hyperlink>
     </w:p>
@@ -6601,6 +4414,22 @@
             <w:rStyle w:val="Hyperlink"/>
           </w:rPr>
           <w:t>Passive and Active in ftp</w:t>
+        </w:r>
+      </w:hyperlink>
+    </w:p>
+    <w:p>
+      <w:pPr>
+        <w:numPr>
+          <w:ilvl w:val="0"/>
+          <w:numId w:val="20"/>
+        </w:numPr>
+      </w:pPr>
+      <w:hyperlink r:id="rId25">
+        <w:r>
+          <w:rPr>
+            <w:rStyle w:val="Hyperlink"/>
+          </w:rPr>
+          <w:t>How to list directory in windows</w:t>
         </w:r>
       </w:hyperlink>
     </w:p>
@@ -6662,7 +4491,7 @@
   <w:abstractNum w:abstractNumId="0" w15:restartNumberingAfterBreak="0">
     <w:nsid w:val="EA454B4C"/>
     <w:multiLevelType w:val="multilevel"/>
-    <w:tmpl w:val="06F64CC6"/>
+    <w:tmpl w:val="68FAC4FC"/>
     <w:lvl w:ilvl="0">
       <w:start w:val="1"/>
       <w:numFmt w:val="decimal"/>
@@ -6775,7 +4604,7 @@
   <w:abstractNum w:abstractNumId="1" w15:restartNumberingAfterBreak="0">
     <w:nsid w:val="170CD2DE"/>
     <w:multiLevelType w:val="multilevel"/>
-    <w:tmpl w:val="8B4C4B24"/>
+    <w:tmpl w:val="0F56A4E4"/>
     <w:lvl w:ilvl="0">
       <w:numFmt w:val="bullet"/>
       <w:lvlText w:val=" "/>
@@ -6879,7 +4708,7 @@
   <w:abstractNum w:abstractNumId="2" w15:restartNumberingAfterBreak="0">
     <w:nsid w:val="2C1AE401"/>
     <w:multiLevelType w:val="multilevel"/>
-    <w:tmpl w:val="28FCBE46"/>
+    <w:tmpl w:val="67E4F7FE"/>
     <w:lvl w:ilvl="0">
       <w:numFmt w:val="bullet"/>
       <w:lvlText w:val=" "/>
@@ -6983,7 +4812,7 @@
   <w:abstractNum w:abstractNumId="3" w15:restartNumberingAfterBreak="0">
     <w:nsid w:val="71315DCA"/>
     <w:multiLevelType w:val="multilevel"/>
-    <w:tmpl w:val="AF6E7D8C"/>
+    <w:tmpl w:val="71C88E9E"/>
     <w:lvl w:ilvl="0">
       <w:numFmt w:val="bullet"/>
       <w:lvlText w:val="•"/>
@@ -7384,6 +5213,13 @@
     <w:lsdException w:name="Medium Shading 2"/>
     <w:lsdException w:name="Medium List 1"/>
     <w:lsdException w:name="Medium List 2"/>
+    <w:lsdException w:name="Medium Grid 1"/>
+    <w:lsdException w:name="Medium Grid 2"/>
+    <w:lsdException w:name="Medium Grid 3"/>
+    <w:lsdException w:name="Dark List"/>
+    <w:lsdException w:name="Colorful Shading"/>
+    <w:lsdException w:name="Colorful List"/>
+    <w:lsdException w:name="Colorful Grid"/>
     <w:lsdException w:name="Light Shading Accent 1"/>
     <w:lsdException w:name="Light List Accent 1"/>
     <w:lsdException w:name="Light Grid Accent 1"/>

</xml_diff>